<commit_message>
Aggiunta nuovi Casi d'uso
</commit_message>
<xml_diff>
--- a/Deliverables/RAD/RAD_FocusProject_v4.docx
+++ b/Deliverables/RAD/RAD_FocusProject_v4.docx
@@ -7745,7 +7745,7 @@
           <w:noProof/>
         </w:rPr>
         <w:drawing>
-          <wp:inline distT="0" distB="0" distL="0" distR="0" wp14:anchorId="5BEB125B" wp14:editId="7C3CFAA1">
+          <wp:inline distT="0" distB="0" distL="0" distR="0" wp14:anchorId="5BEB125B" wp14:editId="6D3536EE">
             <wp:extent cx="1905000" cy="1905000"/>
             <wp:effectExtent l="0" t="0" r="0" b="0"/>
             <wp:docPr id="288058655" name="Immagine 6" descr="Free vector organization abstract concept"/>
@@ -10071,17 +10071,7 @@
                 <w:sz w:val="24"/>
                 <w:szCs w:val="24"/>
               </w:rPr>
-              <w:t xml:space="preserve">UC_1 </w:t>
-            </w:r>
-            <w:r>
-              <w:rPr>
-                <w:rFonts w:ascii="Nirmala UI Semilight" w:eastAsia="Microsoft JhengHei" w:hAnsi="Nirmala UI Semilight" w:cs="Nirmala UI Semilight"/>
-                <w:b/>
-                <w:bCs/>
-                <w:sz w:val="24"/>
-                <w:szCs w:val="24"/>
-              </w:rPr>
-              <w:t>Registrazione</w:t>
+              <w:t>UC_1 Registrazione</w:t>
             </w:r>
           </w:p>
         </w:tc>
@@ -10371,15 +10361,7 @@
                 <w:sz w:val="24"/>
                 <w:szCs w:val="24"/>
               </w:rPr>
-              <w:t>L’Ospite</w:t>
-            </w:r>
-            <w:r>
-              <w:rPr>
-                <w:rFonts w:ascii="Nirmala UI Semilight" w:eastAsia="Microsoft JhengHei" w:hAnsi="Nirmala UI Semilight" w:cs="Nirmala UI Semilight"/>
-                <w:sz w:val="24"/>
-                <w:szCs w:val="24"/>
-              </w:rPr>
-              <w:t xml:space="preserve"> inserisce i dati richiesti</w:t>
+              <w:t>L’Ospite inserisce i dati richiesti</w:t>
             </w:r>
             <w:r>
               <w:rPr>
@@ -10410,15 +10392,7 @@
                 <w:sz w:val="24"/>
                 <w:szCs w:val="24"/>
               </w:rPr>
-              <w:t>L’Ospite</w:t>
-            </w:r>
-            <w:r>
-              <w:rPr>
-                <w:rFonts w:ascii="Nirmala UI Semilight" w:eastAsia="Microsoft JhengHei" w:hAnsi="Nirmala UI Semilight" w:cs="Nirmala UI Semilight"/>
-                <w:sz w:val="24"/>
-                <w:szCs w:val="24"/>
-              </w:rPr>
-              <w:t xml:space="preserve"> conferma l’inserimento dei dati.</w:t>
+              <w:t>L’Ospite conferma l’inserimento dei dati.</w:t>
             </w:r>
           </w:p>
           <w:p>
@@ -10684,7 +10658,6 @@
                 <w:ilvl w:val="0"/>
                 <w:numId w:val="35"/>
               </w:numPr>
-              <w:spacing w:after="0"/>
               <w:jc w:val="both"/>
               <w:rPr>
                 <w:rFonts w:ascii="Nirmala UI Semilight" w:eastAsia="Microsoft JhengHei" w:hAnsi="Nirmala UI Semilight" w:cs="Nirmala UI Semilight"/>
@@ -11098,31 +11071,7 @@
                 <w:sz w:val="24"/>
                 <w:szCs w:val="24"/>
               </w:rPr>
-              <w:t>Il caso d’uso inizia quando l’</w:t>
-            </w:r>
-            <w:r>
-              <w:rPr>
-                <w:rFonts w:ascii="Nirmala UI Semilight" w:eastAsia="Microsoft JhengHei" w:hAnsi="Nirmala UI Semilight" w:cs="Nirmala UI Semilight"/>
-                <w:sz w:val="24"/>
-                <w:szCs w:val="24"/>
-              </w:rPr>
-              <w:t>Attore</w:t>
-            </w:r>
-            <w:r>
-              <w:rPr>
-                <w:rFonts w:ascii="Nirmala UI Semilight" w:eastAsia="Microsoft JhengHei" w:hAnsi="Nirmala UI Semilight" w:cs="Nirmala UI Semilight"/>
-                <w:sz w:val="24"/>
-                <w:szCs w:val="24"/>
-              </w:rPr>
-              <w:t xml:space="preserve"> si trova nella pagina </w:t>
-            </w:r>
-            <w:r>
-              <w:rPr>
-                <w:rFonts w:ascii="Nirmala UI Semilight" w:eastAsia="Microsoft JhengHei" w:hAnsi="Nirmala UI Semilight" w:cs="Nirmala UI Semilight"/>
-                <w:sz w:val="24"/>
-                <w:szCs w:val="24"/>
-              </w:rPr>
-              <w:t xml:space="preserve">principale e </w:t>
+              <w:t xml:space="preserve">Il caso d’uso inizia quando l’Attore si trova nella pagina principale e </w:t>
             </w:r>
             <w:r>
               <w:rPr>
@@ -11347,23 +11296,7 @@
                 <w:sz w:val="24"/>
                 <w:szCs w:val="24"/>
               </w:rPr>
-              <w:t>Il sistema mostra la pagina dedicata all</w:t>
-            </w:r>
-            <w:r>
-              <w:rPr>
-                <w:rFonts w:ascii="Nirmala UI Semilight" w:eastAsia="Microsoft JhengHei" w:hAnsi="Nirmala UI Semilight" w:cs="Nirmala UI Semilight"/>
-                <w:sz w:val="24"/>
-                <w:szCs w:val="24"/>
-              </w:rPr>
-              <w:t xml:space="preserve">’accesso </w:t>
-            </w:r>
-            <w:r>
-              <w:rPr>
-                <w:rFonts w:ascii="Nirmala UI Semilight" w:eastAsia="Microsoft JhengHei" w:hAnsi="Nirmala UI Semilight" w:cs="Nirmala UI Semilight"/>
-                <w:sz w:val="24"/>
-                <w:szCs w:val="24"/>
-              </w:rPr>
-              <w:t>con i seguenti campi:</w:t>
+              <w:t>Il sistema mostra la pagina dedicata all’accesso con i seguenti campi:</w:t>
             </w:r>
           </w:p>
           <w:p>
@@ -11441,7 +11374,6 @@
                 <w:ilvl w:val="0"/>
                 <w:numId w:val="35"/>
               </w:numPr>
-              <w:spacing w:after="0"/>
               <w:jc w:val="both"/>
               <w:rPr>
                 <w:rFonts w:ascii="Nirmala UI Semilight" w:eastAsia="Microsoft JhengHei" w:hAnsi="Nirmala UI Semilight" w:cs="Nirmala UI Semilight"/>
@@ -11510,23 +11442,7 @@
                 <w:sz w:val="24"/>
                 <w:szCs w:val="24"/>
               </w:rPr>
-              <w:t xml:space="preserve">Se i dati inseriti sono validi, </w:t>
-            </w:r>
-            <w:r>
-              <w:rPr>
-                <w:rFonts w:ascii="Nirmala UI Semilight" w:eastAsia="Microsoft JhengHei" w:hAnsi="Nirmala UI Semilight" w:cs="Nirmala UI Semilight"/>
-                <w:sz w:val="24"/>
-                <w:szCs w:val="24"/>
-              </w:rPr>
-              <w:t>l’utente viene reindirizzato alla sua home page</w:t>
-            </w:r>
-            <w:r>
-              <w:rPr>
-                <w:rFonts w:ascii="Nirmala UI Semilight" w:eastAsia="Microsoft JhengHei" w:hAnsi="Nirmala UI Semilight" w:cs="Nirmala UI Semilight"/>
-                <w:sz w:val="24"/>
-                <w:szCs w:val="24"/>
-              </w:rPr>
-              <w:t>.</w:t>
+              <w:t>Se i dati inseriti sono validi, l’utente viene reindirizzato alla sua home page.</w:t>
             </w:r>
           </w:p>
           <w:p>
@@ -12220,7 +12136,6 @@
           </w:tcPr>
           <w:p>
             <w:pPr>
-              <w:jc w:val="center"/>
               <w:rPr>
                 <w:rFonts w:ascii="Nirmala UI Semilight" w:eastAsia="Microsoft JhengHei" w:hAnsi="Nirmala UI Semilight" w:cs="Nirmala UI Semilight"/>
                 <w:b/>
@@ -12237,7 +12152,7 @@
                 <w:sz w:val="24"/>
                 <w:szCs w:val="24"/>
               </w:rPr>
-              <w:t>…</w:t>
+              <w:t xml:space="preserve">                                        UC_4 Accesso Area Personale </w:t>
             </w:r>
           </w:p>
         </w:tc>
@@ -12484,6 +12399,1464 @@
         </w:tc>
       </w:tr>
     </w:tbl>
+    <w:p>
+      <w:pPr>
+        <w:spacing w:after="0"/>
+        <w:jc w:val="both"/>
+        <w:rPr>
+          <w:rFonts w:ascii="Nirmala UI Semilight" w:eastAsia="Microsoft JhengHei" w:hAnsi="Nirmala UI Semilight" w:cs="Nirmala UI Semilight"/>
+          <w:sz w:val="28"/>
+          <w:szCs w:val="28"/>
+        </w:rPr>
+      </w:pPr>
+    </w:p>
+    <w:tbl>
+      <w:tblPr>
+        <w:tblStyle w:val="Grigliatabella"/>
+        <w:tblW w:w="9875" w:type="dxa"/>
+        <w:tblInd w:w="846" w:type="dxa"/>
+        <w:tblLook w:val="04A0" w:firstRow="1" w:lastRow="0" w:firstColumn="1" w:lastColumn="0" w:noHBand="0" w:noVBand="1"/>
+      </w:tblPr>
+      <w:tblGrid>
+        <w:gridCol w:w="1463"/>
+        <w:gridCol w:w="4206"/>
+        <w:gridCol w:w="4206"/>
+      </w:tblGrid>
+      <w:tr>
+        <w:tc>
+          <w:tcPr>
+            <w:tcW w:w="1463" w:type="dxa"/>
+            <w:shd w:val="clear" w:color="auto" w:fill="E8E1D4"/>
+          </w:tcPr>
+          <w:p>
+            <w:pPr>
+              <w:jc w:val="center"/>
+              <w:rPr>
+                <w:rFonts w:ascii="Nirmala UI Semilight" w:eastAsia="Microsoft JhengHei" w:hAnsi="Nirmala UI Semilight" w:cs="Nirmala UI Semilight"/>
+                <w:b/>
+                <w:bCs/>
+                <w:sz w:val="24"/>
+                <w:szCs w:val="24"/>
+              </w:rPr>
+            </w:pPr>
+            <w:r>
+              <w:rPr>
+                <w:rFonts w:ascii="Nirmala UI Semilight" w:eastAsia="Microsoft JhengHei" w:hAnsi="Nirmala UI Semilight" w:cs="Nirmala UI Semilight"/>
+                <w:b/>
+                <w:bCs/>
+                <w:sz w:val="24"/>
+                <w:szCs w:val="24"/>
+              </w:rPr>
+              <w:t>ID</w:t>
+            </w:r>
+          </w:p>
+        </w:tc>
+        <w:tc>
+          <w:tcPr>
+            <w:tcW w:w="8412" w:type="dxa"/>
+            <w:gridSpan w:val="2"/>
+            <w:shd w:val="clear" w:color="auto" w:fill="E8E1D4"/>
+          </w:tcPr>
+          <w:p>
+            <w:pPr>
+              <w:rPr>
+                <w:rFonts w:ascii="Nirmala UI Semilight" w:eastAsia="Microsoft JhengHei" w:hAnsi="Nirmala UI Semilight" w:cs="Nirmala UI Semilight"/>
+                <w:b/>
+                <w:bCs/>
+                <w:sz w:val="24"/>
+                <w:szCs w:val="24"/>
+              </w:rPr>
+            </w:pPr>
+            <w:r>
+              <w:rPr>
+                <w:rFonts w:ascii="Nirmala UI Semilight" w:eastAsia="Microsoft JhengHei" w:hAnsi="Nirmala UI Semilight" w:cs="Nirmala UI Semilight"/>
+                <w:b/>
+                <w:bCs/>
+                <w:sz w:val="24"/>
+                <w:szCs w:val="24"/>
+              </w:rPr>
+              <w:t xml:space="preserve">                                        UC_</w:t>
+            </w:r>
+            <w:r>
+              <w:rPr>
+                <w:rFonts w:ascii="Nirmala UI Semilight" w:eastAsia="Microsoft JhengHei" w:hAnsi="Nirmala UI Semilight" w:cs="Nirmala UI Semilight"/>
+                <w:b/>
+                <w:bCs/>
+                <w:sz w:val="24"/>
+                <w:szCs w:val="24"/>
+              </w:rPr>
+              <w:t>5</w:t>
+            </w:r>
+            <w:r>
+              <w:rPr>
+                <w:rFonts w:ascii="Nirmala UI Semilight" w:eastAsia="Microsoft JhengHei" w:hAnsi="Nirmala UI Semilight" w:cs="Nirmala UI Semilight"/>
+                <w:b/>
+                <w:bCs/>
+                <w:sz w:val="24"/>
+                <w:szCs w:val="24"/>
+              </w:rPr>
+              <w:t xml:space="preserve"> </w:t>
+            </w:r>
+            <w:r>
+              <w:rPr>
+                <w:rFonts w:ascii="Nirmala UI Semilight" w:eastAsia="Microsoft JhengHei" w:hAnsi="Nirmala UI Semilight" w:cs="Nirmala UI Semilight"/>
+                <w:b/>
+                <w:bCs/>
+                <w:sz w:val="24"/>
+                <w:szCs w:val="24"/>
+              </w:rPr>
+              <w:t>Cambio Password</w:t>
+            </w:r>
+            <w:r>
+              <w:rPr>
+                <w:rFonts w:ascii="Nirmala UI Semilight" w:eastAsia="Microsoft JhengHei" w:hAnsi="Nirmala UI Semilight" w:cs="Nirmala UI Semilight"/>
+                <w:b/>
+                <w:bCs/>
+                <w:sz w:val="24"/>
+                <w:szCs w:val="24"/>
+              </w:rPr>
+              <w:t xml:space="preserve"> </w:t>
+            </w:r>
+          </w:p>
+        </w:tc>
+      </w:tr>
+      <w:tr>
+        <w:tc>
+          <w:tcPr>
+            <w:tcW w:w="1463" w:type="dxa"/>
+          </w:tcPr>
+          <w:p>
+            <w:pPr>
+              <w:jc w:val="center"/>
+              <w:rPr>
+                <w:rFonts w:ascii="Nirmala UI Semilight" w:eastAsia="Microsoft JhengHei" w:hAnsi="Nirmala UI Semilight" w:cs="Nirmala UI Semilight"/>
+                <w:b/>
+                <w:bCs/>
+                <w:sz w:val="24"/>
+                <w:szCs w:val="24"/>
+              </w:rPr>
+            </w:pPr>
+            <w:r>
+              <w:rPr>
+                <w:rFonts w:ascii="Nirmala UI Semilight" w:eastAsia="Microsoft JhengHei" w:hAnsi="Nirmala UI Semilight" w:cs="Nirmala UI Semilight"/>
+                <w:b/>
+                <w:bCs/>
+                <w:sz w:val="24"/>
+                <w:szCs w:val="24"/>
+              </w:rPr>
+              <w:t>Attore</w:t>
+            </w:r>
+          </w:p>
+        </w:tc>
+        <w:tc>
+          <w:tcPr>
+            <w:tcW w:w="8412" w:type="dxa"/>
+            <w:gridSpan w:val="2"/>
+          </w:tcPr>
+          <w:p>
+            <w:pPr>
+              <w:jc w:val="center"/>
+              <w:rPr>
+                <w:rFonts w:ascii="Nirmala UI Semilight" w:eastAsia="Microsoft JhengHei" w:hAnsi="Nirmala UI Semilight" w:cs="Nirmala UI Semilight"/>
+                <w:sz w:val="24"/>
+                <w:szCs w:val="24"/>
+              </w:rPr>
+            </w:pPr>
+            <w:r>
+              <w:rPr>
+                <w:rFonts w:ascii="Nirmala UI Semilight" w:eastAsia="Microsoft JhengHei" w:hAnsi="Nirmala UI Semilight" w:cs="Nirmala UI Semilight"/>
+                <w:sz w:val="24"/>
+                <w:szCs w:val="24"/>
+              </w:rPr>
+              <w:t>Dirigente</w:t>
+            </w:r>
+            <w:r>
+              <w:rPr>
+                <w:rFonts w:ascii="Nirmala UI Semilight" w:eastAsia="Microsoft JhengHei" w:hAnsi="Nirmala UI Semilight" w:cs="Nirmala UI Semilight"/>
+                <w:sz w:val="24"/>
+                <w:szCs w:val="24"/>
+              </w:rPr>
+              <w:t>, Responsabile, Subordinato</w:t>
+            </w:r>
+          </w:p>
+        </w:tc>
+      </w:tr>
+      <w:tr>
+        <w:tc>
+          <w:tcPr>
+            <w:tcW w:w="1463" w:type="dxa"/>
+          </w:tcPr>
+          <w:p>
+            <w:pPr>
+              <w:jc w:val="center"/>
+              <w:rPr>
+                <w:rFonts w:ascii="Nirmala UI Semilight" w:eastAsia="Microsoft JhengHei" w:hAnsi="Nirmala UI Semilight" w:cs="Nirmala UI Semilight"/>
+                <w:b/>
+                <w:bCs/>
+                <w:sz w:val="24"/>
+                <w:szCs w:val="24"/>
+              </w:rPr>
+            </w:pPr>
+            <w:r>
+              <w:rPr>
+                <w:rFonts w:ascii="Nirmala UI Semilight" w:eastAsia="Microsoft JhengHei" w:hAnsi="Nirmala UI Semilight" w:cs="Nirmala UI Semilight"/>
+                <w:b/>
+                <w:bCs/>
+                <w:sz w:val="24"/>
+                <w:szCs w:val="24"/>
+              </w:rPr>
+              <w:t>Entry Condition</w:t>
+            </w:r>
+          </w:p>
+        </w:tc>
+        <w:tc>
+          <w:tcPr>
+            <w:tcW w:w="8412" w:type="dxa"/>
+            <w:gridSpan w:val="2"/>
+          </w:tcPr>
+          <w:p>
+            <w:pPr>
+              <w:jc w:val="both"/>
+              <w:rPr>
+                <w:rFonts w:ascii="Nirmala UI Semilight" w:eastAsia="Microsoft JhengHei" w:hAnsi="Nirmala UI Semilight" w:cs="Nirmala UI Semilight"/>
+                <w:sz w:val="24"/>
+                <w:szCs w:val="24"/>
+              </w:rPr>
+            </w:pPr>
+            <w:r>
+              <w:rPr>
+                <w:rFonts w:ascii="Nirmala UI Semilight" w:eastAsia="Microsoft JhengHei" w:hAnsi="Nirmala UI Semilight" w:cs="Nirmala UI Semilight"/>
+                <w:sz w:val="24"/>
+                <w:szCs w:val="24"/>
+              </w:rPr>
+              <w:t xml:space="preserve">Il caso d’uso inizia quando l’attore si trova nella sua pagina principale e clicca su ‘impostazioni’ </w:t>
+            </w:r>
+            <w:r>
+              <w:rPr>
+                <w:rFonts w:ascii="Nirmala UI Semilight" w:eastAsia="Microsoft JhengHei" w:hAnsi="Nirmala UI Semilight" w:cs="Nirmala UI Semilight"/>
+                <w:sz w:val="24"/>
+                <w:szCs w:val="24"/>
+              </w:rPr>
+              <w:t xml:space="preserve">tramite il menù che si apre cliccando sul bottone contenete il suo nome, </w:t>
+            </w:r>
+            <w:r>
+              <w:rPr>
+                <w:rFonts w:ascii="Nirmala UI Semilight" w:eastAsia="Microsoft JhengHei" w:hAnsi="Nirmala UI Semilight" w:cs="Nirmala UI Semilight"/>
+                <w:sz w:val="24"/>
+                <w:szCs w:val="24"/>
+              </w:rPr>
+              <w:t>per recarsi al cambio password.</w:t>
+            </w:r>
+          </w:p>
+        </w:tc>
+      </w:tr>
+      <w:tr>
+        <w:tc>
+          <w:tcPr>
+            <w:tcW w:w="1463" w:type="dxa"/>
+          </w:tcPr>
+          <w:p>
+            <w:pPr>
+              <w:jc w:val="center"/>
+              <w:rPr>
+                <w:rFonts w:ascii="Nirmala UI Semilight" w:eastAsia="Microsoft JhengHei" w:hAnsi="Nirmala UI Semilight" w:cs="Nirmala UI Semilight"/>
+                <w:b/>
+                <w:bCs/>
+                <w:sz w:val="24"/>
+                <w:szCs w:val="24"/>
+              </w:rPr>
+            </w:pPr>
+            <w:r>
+              <w:rPr>
+                <w:rFonts w:ascii="Nirmala UI Semilight" w:eastAsia="Microsoft JhengHei" w:hAnsi="Nirmala UI Semilight" w:cs="Nirmala UI Semilight"/>
+                <w:b/>
+                <w:bCs/>
+                <w:sz w:val="24"/>
+                <w:szCs w:val="24"/>
+              </w:rPr>
+              <w:t>Flusso di eventi</w:t>
+            </w:r>
+          </w:p>
+        </w:tc>
+        <w:tc>
+          <w:tcPr>
+            <w:tcW w:w="4206" w:type="dxa"/>
+          </w:tcPr>
+          <w:p>
+            <w:pPr>
+              <w:pStyle w:val="Paragrafoelenco"/>
+              <w:numPr>
+                <w:ilvl w:val="0"/>
+                <w:numId w:val="42"/>
+              </w:numPr>
+              <w:rPr>
+                <w:rFonts w:ascii="Nirmala UI Semilight" w:eastAsia="Microsoft JhengHei" w:hAnsi="Nirmala UI Semilight" w:cs="Nirmala UI Semilight"/>
+                <w:sz w:val="24"/>
+                <w:szCs w:val="24"/>
+              </w:rPr>
+            </w:pPr>
+            <w:r>
+              <w:rPr>
+                <w:rFonts w:ascii="Nirmala UI Semilight" w:eastAsia="Microsoft JhengHei" w:hAnsi="Nirmala UI Semilight" w:cs="Nirmala UI Semilight"/>
+                <w:sz w:val="24"/>
+                <w:szCs w:val="24"/>
+              </w:rPr>
+              <w:t xml:space="preserve">L’attore preme sul bottone contenete il suo nome per </w:t>
+            </w:r>
+            <w:r>
+              <w:rPr>
+                <w:rFonts w:ascii="Nirmala UI Semilight" w:eastAsia="Microsoft JhengHei" w:hAnsi="Nirmala UI Semilight" w:cs="Nirmala UI Semilight"/>
+                <w:sz w:val="24"/>
+                <w:szCs w:val="24"/>
+              </w:rPr>
+              <w:t xml:space="preserve">far aprire il menù e recarsi </w:t>
+            </w:r>
+            <w:r>
+              <w:rPr>
+                <w:rFonts w:ascii="Nirmala UI Semilight" w:eastAsia="Microsoft JhengHei" w:hAnsi="Nirmala UI Semilight" w:cs="Nirmala UI Semilight"/>
+                <w:sz w:val="24"/>
+                <w:szCs w:val="24"/>
+              </w:rPr>
+              <w:t>all’area impostazioni.</w:t>
+            </w:r>
+          </w:p>
+          <w:p>
+            <w:pPr>
+              <w:pStyle w:val="Paragrafoelenco"/>
+              <w:numPr>
+                <w:ilvl w:val="0"/>
+                <w:numId w:val="42"/>
+              </w:numPr>
+              <w:rPr>
+                <w:rFonts w:ascii="Nirmala UI Semilight" w:eastAsia="Microsoft JhengHei" w:hAnsi="Nirmala UI Semilight" w:cs="Nirmala UI Semilight"/>
+                <w:sz w:val="24"/>
+                <w:szCs w:val="24"/>
+              </w:rPr>
+            </w:pPr>
+            <w:r>
+              <w:rPr>
+                <w:rFonts w:ascii="Nirmala UI Semilight" w:eastAsia="Microsoft JhengHei" w:hAnsi="Nirmala UI Semilight" w:cs="Nirmala UI Semilight"/>
+                <w:sz w:val="24"/>
+                <w:szCs w:val="24"/>
+              </w:rPr>
+              <w:t xml:space="preserve">L’attore preme sul tasto ‘impostazioni’ per recarsi al campo </w:t>
+            </w:r>
+            <w:r>
+              <w:rPr>
+                <w:rFonts w:ascii="Nirmala UI Semilight" w:eastAsia="Microsoft JhengHei" w:hAnsi="Nirmala UI Semilight" w:cs="Nirmala UI Semilight"/>
+                <w:sz w:val="24"/>
+                <w:szCs w:val="24"/>
+              </w:rPr>
+              <w:t>‘password’.</w:t>
+            </w:r>
+          </w:p>
+          <w:p>
+            <w:pPr>
+              <w:pStyle w:val="Paragrafoelenco"/>
+              <w:numPr>
+                <w:ilvl w:val="0"/>
+                <w:numId w:val="42"/>
+              </w:numPr>
+              <w:rPr>
+                <w:rFonts w:ascii="Nirmala UI Semilight" w:eastAsia="Microsoft JhengHei" w:hAnsi="Nirmala UI Semilight" w:cs="Nirmala UI Semilight"/>
+                <w:sz w:val="24"/>
+                <w:szCs w:val="24"/>
+              </w:rPr>
+            </w:pPr>
+            <w:r>
+              <w:rPr>
+                <w:rFonts w:ascii="Nirmala UI Semilight" w:eastAsia="Microsoft JhengHei" w:hAnsi="Nirmala UI Semilight" w:cs="Nirmala UI Semilight"/>
+                <w:sz w:val="24"/>
+                <w:szCs w:val="24"/>
+              </w:rPr>
+              <w:t>L’attore preme sul bottone ‘Modifica password’.</w:t>
+            </w:r>
+          </w:p>
+          <w:p>
+            <w:pPr>
+              <w:rPr>
+                <w:rFonts w:ascii="Nirmala UI Semilight" w:eastAsia="Microsoft JhengHei" w:hAnsi="Nirmala UI Semilight" w:cs="Nirmala UI Semilight"/>
+                <w:sz w:val="24"/>
+                <w:szCs w:val="24"/>
+              </w:rPr>
+            </w:pPr>
+          </w:p>
+          <w:p>
+            <w:pPr>
+              <w:rPr>
+                <w:rFonts w:ascii="Nirmala UI Semilight" w:eastAsia="Microsoft JhengHei" w:hAnsi="Nirmala UI Semilight" w:cs="Nirmala UI Semilight"/>
+                <w:sz w:val="24"/>
+                <w:szCs w:val="24"/>
+              </w:rPr>
+            </w:pPr>
+          </w:p>
+          <w:p>
+            <w:pPr>
+              <w:pStyle w:val="Paragrafoelenco"/>
+              <w:numPr>
+                <w:ilvl w:val="0"/>
+                <w:numId w:val="42"/>
+              </w:numPr>
+              <w:rPr>
+                <w:rFonts w:ascii="Nirmala UI Semilight" w:eastAsia="Microsoft JhengHei" w:hAnsi="Nirmala UI Semilight" w:cs="Nirmala UI Semilight"/>
+                <w:sz w:val="24"/>
+                <w:szCs w:val="24"/>
+              </w:rPr>
+            </w:pPr>
+            <w:r>
+              <w:rPr>
+                <w:rFonts w:ascii="Nirmala UI Semilight" w:eastAsia="Microsoft JhengHei" w:hAnsi="Nirmala UI Semilight" w:cs="Nirmala UI Semilight"/>
+                <w:sz w:val="24"/>
+                <w:szCs w:val="24"/>
+              </w:rPr>
+              <w:t>L’attore inserisce una nuova password.</w:t>
+            </w:r>
+          </w:p>
+          <w:p>
+            <w:pPr>
+              <w:pStyle w:val="Paragrafoelenco"/>
+              <w:numPr>
+                <w:ilvl w:val="0"/>
+                <w:numId w:val="42"/>
+              </w:numPr>
+              <w:rPr>
+                <w:rFonts w:ascii="Nirmala UI Semilight" w:eastAsia="Microsoft JhengHei" w:hAnsi="Nirmala UI Semilight" w:cs="Nirmala UI Semilight"/>
+                <w:sz w:val="24"/>
+                <w:szCs w:val="24"/>
+              </w:rPr>
+            </w:pPr>
+            <w:r>
+              <w:rPr>
+                <w:rFonts w:ascii="Nirmala UI Semilight" w:eastAsia="Microsoft JhengHei" w:hAnsi="Nirmala UI Semilight" w:cs="Nirmala UI Semilight"/>
+                <w:sz w:val="24"/>
+                <w:szCs w:val="24"/>
+              </w:rPr>
+              <w:t>L’attore preme sul bottone ‘conferma’ per validare la password.</w:t>
+            </w:r>
+          </w:p>
+          <w:p>
+            <w:pPr>
+              <w:pStyle w:val="Paragrafoelenco"/>
+              <w:ind w:left="360"/>
+              <w:rPr>
+                <w:rFonts w:ascii="Nirmala UI Semilight" w:eastAsia="Microsoft JhengHei" w:hAnsi="Nirmala UI Semilight" w:cs="Nirmala UI Semilight"/>
+                <w:sz w:val="24"/>
+                <w:szCs w:val="24"/>
+              </w:rPr>
+            </w:pPr>
+          </w:p>
+        </w:tc>
+        <w:tc>
+          <w:tcPr>
+            <w:tcW w:w="4206" w:type="dxa"/>
+          </w:tcPr>
+          <w:p>
+            <w:pPr>
+              <w:jc w:val="both"/>
+              <w:rPr>
+                <w:rFonts w:ascii="Nirmala UI Semilight" w:eastAsia="Microsoft JhengHei" w:hAnsi="Nirmala UI Semilight" w:cs="Nirmala UI Semilight"/>
+                <w:sz w:val="24"/>
+                <w:szCs w:val="24"/>
+              </w:rPr>
+            </w:pPr>
+          </w:p>
+          <w:p>
+            <w:pPr>
+              <w:jc w:val="both"/>
+              <w:rPr>
+                <w:rFonts w:ascii="Nirmala UI Semilight" w:eastAsia="Microsoft JhengHei" w:hAnsi="Nirmala UI Semilight" w:cs="Nirmala UI Semilight"/>
+                <w:sz w:val="24"/>
+                <w:szCs w:val="24"/>
+              </w:rPr>
+            </w:pPr>
+          </w:p>
+          <w:p>
+            <w:pPr>
+              <w:jc w:val="both"/>
+              <w:rPr>
+                <w:rFonts w:ascii="Nirmala UI Semilight" w:eastAsia="Microsoft JhengHei" w:hAnsi="Nirmala UI Semilight" w:cs="Nirmala UI Semilight"/>
+                <w:sz w:val="24"/>
+                <w:szCs w:val="24"/>
+              </w:rPr>
+            </w:pPr>
+          </w:p>
+          <w:p>
+            <w:pPr>
+              <w:jc w:val="both"/>
+              <w:rPr>
+                <w:rFonts w:ascii="Nirmala UI Semilight" w:eastAsia="Microsoft JhengHei" w:hAnsi="Nirmala UI Semilight" w:cs="Nirmala UI Semilight"/>
+                <w:sz w:val="24"/>
+                <w:szCs w:val="24"/>
+              </w:rPr>
+            </w:pPr>
+          </w:p>
+          <w:p>
+            <w:pPr>
+              <w:jc w:val="both"/>
+              <w:rPr>
+                <w:rFonts w:ascii="Nirmala UI Semilight" w:eastAsia="Microsoft JhengHei" w:hAnsi="Nirmala UI Semilight" w:cs="Nirmala UI Semilight"/>
+                <w:sz w:val="24"/>
+                <w:szCs w:val="24"/>
+              </w:rPr>
+            </w:pPr>
+          </w:p>
+          <w:p>
+            <w:pPr>
+              <w:jc w:val="both"/>
+              <w:rPr>
+                <w:rFonts w:ascii="Nirmala UI Semilight" w:eastAsia="Microsoft JhengHei" w:hAnsi="Nirmala UI Semilight" w:cs="Nirmala UI Semilight"/>
+                <w:sz w:val="24"/>
+                <w:szCs w:val="24"/>
+              </w:rPr>
+            </w:pPr>
+          </w:p>
+          <w:p>
+            <w:pPr>
+              <w:jc w:val="both"/>
+              <w:rPr>
+                <w:rFonts w:ascii="Nirmala UI Semilight" w:eastAsia="Microsoft JhengHei" w:hAnsi="Nirmala UI Semilight" w:cs="Nirmala UI Semilight"/>
+                <w:sz w:val="24"/>
+                <w:szCs w:val="24"/>
+              </w:rPr>
+            </w:pPr>
+          </w:p>
+          <w:p>
+            <w:pPr>
+              <w:jc w:val="both"/>
+              <w:rPr>
+                <w:rFonts w:ascii="Nirmala UI Semilight" w:eastAsia="Microsoft JhengHei" w:hAnsi="Nirmala UI Semilight" w:cs="Nirmala UI Semilight"/>
+                <w:sz w:val="24"/>
+                <w:szCs w:val="24"/>
+              </w:rPr>
+            </w:pPr>
+          </w:p>
+          <w:p>
+            <w:pPr>
+              <w:pStyle w:val="Paragrafoelenco"/>
+              <w:numPr>
+                <w:ilvl w:val="0"/>
+                <w:numId w:val="42"/>
+              </w:numPr>
+              <w:jc w:val="both"/>
+              <w:rPr>
+                <w:rFonts w:ascii="Nirmala UI Semilight" w:eastAsia="Microsoft JhengHei" w:hAnsi="Nirmala UI Semilight" w:cs="Nirmala UI Semilight"/>
+                <w:sz w:val="24"/>
+                <w:szCs w:val="24"/>
+              </w:rPr>
+            </w:pPr>
+            <w:r>
+              <w:rPr>
+                <w:rFonts w:ascii="Nirmala UI Semilight" w:eastAsia="Microsoft JhengHei" w:hAnsi="Nirmala UI Semilight" w:cs="Nirmala UI Semilight"/>
+                <w:sz w:val="24"/>
+                <w:szCs w:val="24"/>
+              </w:rPr>
+              <w:t>Il sistema abilita la modifica dei suoi dati tramite il relativo form.</w:t>
+            </w:r>
+          </w:p>
+          <w:p>
+            <w:pPr>
+              <w:jc w:val="both"/>
+              <w:rPr>
+                <w:rFonts w:ascii="Nirmala UI Semilight" w:eastAsia="Microsoft JhengHei" w:hAnsi="Nirmala UI Semilight" w:cs="Nirmala UI Semilight"/>
+                <w:sz w:val="24"/>
+                <w:szCs w:val="24"/>
+              </w:rPr>
+            </w:pPr>
+          </w:p>
+          <w:p>
+            <w:pPr>
+              <w:jc w:val="both"/>
+              <w:rPr>
+                <w:rFonts w:ascii="Nirmala UI Semilight" w:eastAsia="Microsoft JhengHei" w:hAnsi="Nirmala UI Semilight" w:cs="Nirmala UI Semilight"/>
+                <w:sz w:val="24"/>
+                <w:szCs w:val="24"/>
+              </w:rPr>
+            </w:pPr>
+          </w:p>
+          <w:p>
+            <w:pPr>
+              <w:jc w:val="both"/>
+              <w:rPr>
+                <w:rFonts w:ascii="Nirmala UI Semilight" w:eastAsia="Microsoft JhengHei" w:hAnsi="Nirmala UI Semilight" w:cs="Nirmala UI Semilight"/>
+                <w:sz w:val="24"/>
+                <w:szCs w:val="24"/>
+              </w:rPr>
+            </w:pPr>
+          </w:p>
+          <w:p>
+            <w:pPr>
+              <w:jc w:val="both"/>
+              <w:rPr>
+                <w:rFonts w:ascii="Nirmala UI Semilight" w:eastAsia="Microsoft JhengHei" w:hAnsi="Nirmala UI Semilight" w:cs="Nirmala UI Semilight"/>
+                <w:sz w:val="24"/>
+                <w:szCs w:val="24"/>
+              </w:rPr>
+            </w:pPr>
+          </w:p>
+          <w:p>
+            <w:pPr>
+              <w:jc w:val="both"/>
+              <w:rPr>
+                <w:rFonts w:ascii="Nirmala UI Semilight" w:eastAsia="Microsoft JhengHei" w:hAnsi="Nirmala UI Semilight" w:cs="Nirmala UI Semilight"/>
+                <w:sz w:val="24"/>
+                <w:szCs w:val="24"/>
+              </w:rPr>
+            </w:pPr>
+          </w:p>
+          <w:p>
+            <w:pPr>
+              <w:jc w:val="both"/>
+              <w:rPr>
+                <w:rFonts w:ascii="Nirmala UI Semilight" w:eastAsia="Microsoft JhengHei" w:hAnsi="Nirmala UI Semilight" w:cs="Nirmala UI Semilight"/>
+                <w:sz w:val="24"/>
+                <w:szCs w:val="24"/>
+              </w:rPr>
+            </w:pPr>
+          </w:p>
+          <w:p>
+            <w:pPr>
+              <w:pStyle w:val="Paragrafoelenco"/>
+              <w:numPr>
+                <w:ilvl w:val="0"/>
+                <w:numId w:val="42"/>
+              </w:numPr>
+              <w:jc w:val="both"/>
+              <w:rPr>
+                <w:rFonts w:ascii="Nirmala UI Semilight" w:eastAsia="Microsoft JhengHei" w:hAnsi="Nirmala UI Semilight" w:cs="Nirmala UI Semilight"/>
+                <w:sz w:val="24"/>
+                <w:szCs w:val="24"/>
+              </w:rPr>
+            </w:pPr>
+            <w:r>
+              <w:rPr>
+                <w:rFonts w:ascii="Nirmala UI Semilight" w:eastAsia="Microsoft JhengHei" w:hAnsi="Nirmala UI Semilight" w:cs="Nirmala UI Semilight"/>
+                <w:sz w:val="24"/>
+                <w:szCs w:val="24"/>
+              </w:rPr>
+              <w:t>Il sistema controlla i dati.</w:t>
+            </w:r>
+          </w:p>
+          <w:p>
+            <w:pPr>
+              <w:pStyle w:val="Paragrafoelenco"/>
+              <w:numPr>
+                <w:ilvl w:val="0"/>
+                <w:numId w:val="42"/>
+              </w:numPr>
+              <w:jc w:val="both"/>
+              <w:rPr>
+                <w:rFonts w:ascii="Nirmala UI Semilight" w:eastAsia="Microsoft JhengHei" w:hAnsi="Nirmala UI Semilight" w:cs="Nirmala UI Semilight"/>
+                <w:sz w:val="24"/>
+                <w:szCs w:val="24"/>
+              </w:rPr>
+            </w:pPr>
+            <w:r>
+              <w:rPr>
+                <w:rFonts w:ascii="Nirmala UI Semilight" w:eastAsia="Microsoft JhengHei" w:hAnsi="Nirmala UI Semilight" w:cs="Nirmala UI Semilight"/>
+                <w:sz w:val="24"/>
+                <w:szCs w:val="24"/>
+              </w:rPr>
+              <w:t>Il sistema mostra un avviso confermando che la modifica della password è avvenuta con successo.</w:t>
+            </w:r>
+          </w:p>
+          <w:p>
+            <w:pPr>
+              <w:jc w:val="both"/>
+              <w:rPr>
+                <w:rFonts w:ascii="Nirmala UI Semilight" w:eastAsia="Microsoft JhengHei" w:hAnsi="Nirmala UI Semilight" w:cs="Nirmala UI Semilight"/>
+                <w:sz w:val="24"/>
+                <w:szCs w:val="24"/>
+              </w:rPr>
+            </w:pPr>
+          </w:p>
+        </w:tc>
+      </w:tr>
+      <w:tr>
+        <w:tc>
+          <w:tcPr>
+            <w:tcW w:w="1463" w:type="dxa"/>
+          </w:tcPr>
+          <w:p>
+            <w:pPr>
+              <w:jc w:val="center"/>
+              <w:rPr>
+                <w:rFonts w:ascii="Nirmala UI Semilight" w:eastAsia="Microsoft JhengHei" w:hAnsi="Nirmala UI Semilight" w:cs="Nirmala UI Semilight"/>
+                <w:b/>
+                <w:bCs/>
+                <w:sz w:val="24"/>
+                <w:szCs w:val="24"/>
+                <w:lang w:val="en-GB"/>
+              </w:rPr>
+            </w:pPr>
+            <w:r>
+              <w:rPr>
+                <w:rFonts w:ascii="Nirmala UI Semilight" w:eastAsia="Microsoft JhengHei" w:hAnsi="Nirmala UI Semilight" w:cs="Nirmala UI Semilight"/>
+                <w:b/>
+                <w:bCs/>
+                <w:sz w:val="24"/>
+                <w:szCs w:val="24"/>
+                <w:lang w:val="en-GB"/>
+              </w:rPr>
+              <w:t>Exit Condition</w:t>
+            </w:r>
+          </w:p>
+        </w:tc>
+        <w:tc>
+          <w:tcPr>
+            <w:tcW w:w="8412" w:type="dxa"/>
+            <w:gridSpan w:val="2"/>
+          </w:tcPr>
+          <w:p>
+            <w:pPr>
+              <w:jc w:val="both"/>
+              <w:rPr>
+                <w:rFonts w:ascii="Nirmala UI Semilight" w:eastAsia="Microsoft JhengHei" w:hAnsi="Nirmala UI Semilight" w:cs="Nirmala UI Semilight"/>
+                <w:sz w:val="24"/>
+                <w:szCs w:val="24"/>
+              </w:rPr>
+            </w:pPr>
+            <w:r>
+              <w:rPr>
+                <w:rFonts w:ascii="Nirmala UI Semilight" w:eastAsia="Microsoft JhengHei" w:hAnsi="Nirmala UI Semilight" w:cs="Nirmala UI Semilight"/>
+                <w:sz w:val="24"/>
+                <w:szCs w:val="24"/>
+              </w:rPr>
+              <w:t>Il caso d’uso termina quando l’attore ha effettuato il cambio password.</w:t>
+            </w:r>
+          </w:p>
+        </w:tc>
+      </w:tr>
+      <w:tr>
+        <w:tc>
+          <w:tcPr>
+            <w:tcW w:w="1463" w:type="dxa"/>
+          </w:tcPr>
+          <w:p>
+            <w:pPr>
+              <w:jc w:val="center"/>
+              <w:rPr>
+                <w:rFonts w:ascii="Nirmala UI Semilight" w:eastAsia="Microsoft JhengHei" w:hAnsi="Nirmala UI Semilight" w:cs="Nirmala UI Semilight"/>
+                <w:b/>
+                <w:bCs/>
+                <w:sz w:val="24"/>
+                <w:szCs w:val="24"/>
+              </w:rPr>
+            </w:pPr>
+            <w:r>
+              <w:rPr>
+                <w:rFonts w:ascii="Nirmala UI Semilight" w:eastAsia="Microsoft JhengHei" w:hAnsi="Nirmala UI Semilight" w:cs="Nirmala UI Semilight"/>
+                <w:b/>
+                <w:bCs/>
+                <w:sz w:val="24"/>
+                <w:szCs w:val="24"/>
+              </w:rPr>
+              <w:t>Eccezioni</w:t>
+            </w:r>
+          </w:p>
+        </w:tc>
+        <w:tc>
+          <w:tcPr>
+            <w:tcW w:w="8412" w:type="dxa"/>
+            <w:gridSpan w:val="2"/>
+          </w:tcPr>
+          <w:p>
+            <w:pPr>
+              <w:jc w:val="both"/>
+              <w:rPr>
+                <w:rFonts w:ascii="Nirmala UI Semilight" w:eastAsia="Microsoft JhengHei" w:hAnsi="Nirmala UI Semilight" w:cs="Nirmala UI Semilight"/>
+                <w:sz w:val="24"/>
+                <w:szCs w:val="24"/>
+              </w:rPr>
+            </w:pPr>
+          </w:p>
+        </w:tc>
+      </w:tr>
+    </w:tbl>
+    <w:p>
+      <w:pPr>
+        <w:spacing w:after="0"/>
+        <w:jc w:val="both"/>
+        <w:rPr>
+          <w:rFonts w:ascii="Nirmala UI Semilight" w:eastAsia="Microsoft JhengHei" w:hAnsi="Nirmala UI Semilight" w:cs="Nirmala UI Semilight"/>
+          <w:sz w:val="28"/>
+          <w:szCs w:val="28"/>
+        </w:rPr>
+      </w:pPr>
+    </w:p>
+    <w:p>
+      <w:pPr>
+        <w:spacing w:after="0"/>
+        <w:jc w:val="both"/>
+        <w:rPr>
+          <w:rFonts w:ascii="Nirmala UI Semilight" w:eastAsia="Microsoft JhengHei" w:hAnsi="Nirmala UI Semilight" w:cs="Nirmala UI Semilight"/>
+          <w:sz w:val="28"/>
+          <w:szCs w:val="28"/>
+        </w:rPr>
+      </w:pPr>
+    </w:p>
+    <w:p>
+      <w:pPr>
+        <w:spacing w:after="0"/>
+        <w:jc w:val="both"/>
+        <w:rPr>
+          <w:rFonts w:ascii="Nirmala UI Semilight" w:eastAsia="Microsoft JhengHei" w:hAnsi="Nirmala UI Semilight" w:cs="Nirmala UI Semilight"/>
+          <w:sz w:val="28"/>
+          <w:szCs w:val="28"/>
+        </w:rPr>
+      </w:pPr>
+    </w:p>
+    <w:tbl>
+      <w:tblPr>
+        <w:tblStyle w:val="Grigliatabella"/>
+        <w:tblW w:w="9875" w:type="dxa"/>
+        <w:tblInd w:w="846" w:type="dxa"/>
+        <w:tblLook w:val="04A0" w:firstRow="1" w:lastRow="0" w:firstColumn="1" w:lastColumn="0" w:noHBand="0" w:noVBand="1"/>
+      </w:tblPr>
+      <w:tblGrid>
+        <w:gridCol w:w="1463"/>
+        <w:gridCol w:w="4206"/>
+        <w:gridCol w:w="4206"/>
+      </w:tblGrid>
+      <w:tr>
+        <w:tc>
+          <w:tcPr>
+            <w:tcW w:w="1463" w:type="dxa"/>
+            <w:shd w:val="clear" w:color="auto" w:fill="E8E1D4"/>
+          </w:tcPr>
+          <w:p>
+            <w:pPr>
+              <w:jc w:val="center"/>
+              <w:rPr>
+                <w:rFonts w:ascii="Nirmala UI Semilight" w:eastAsia="Microsoft JhengHei" w:hAnsi="Nirmala UI Semilight" w:cs="Nirmala UI Semilight"/>
+                <w:b/>
+                <w:bCs/>
+                <w:sz w:val="24"/>
+                <w:szCs w:val="24"/>
+              </w:rPr>
+            </w:pPr>
+            <w:r>
+              <w:rPr>
+                <w:rFonts w:ascii="Nirmala UI Semilight" w:eastAsia="Microsoft JhengHei" w:hAnsi="Nirmala UI Semilight" w:cs="Nirmala UI Semilight"/>
+                <w:b/>
+                <w:bCs/>
+                <w:sz w:val="24"/>
+                <w:szCs w:val="24"/>
+              </w:rPr>
+              <w:t>ID</w:t>
+            </w:r>
+          </w:p>
+        </w:tc>
+        <w:tc>
+          <w:tcPr>
+            <w:tcW w:w="8412" w:type="dxa"/>
+            <w:gridSpan w:val="2"/>
+            <w:shd w:val="clear" w:color="auto" w:fill="E8E1D4"/>
+          </w:tcPr>
+          <w:p>
+            <w:pPr>
+              <w:rPr>
+                <w:rFonts w:ascii="Nirmala UI Semilight" w:eastAsia="Microsoft JhengHei" w:hAnsi="Nirmala UI Semilight" w:cs="Nirmala UI Semilight"/>
+                <w:b/>
+                <w:bCs/>
+                <w:sz w:val="24"/>
+                <w:szCs w:val="24"/>
+              </w:rPr>
+            </w:pPr>
+            <w:r>
+              <w:rPr>
+                <w:rFonts w:ascii="Nirmala UI Semilight" w:eastAsia="Microsoft JhengHei" w:hAnsi="Nirmala UI Semilight" w:cs="Nirmala UI Semilight"/>
+                <w:b/>
+                <w:bCs/>
+                <w:sz w:val="24"/>
+                <w:szCs w:val="24"/>
+              </w:rPr>
+              <w:t xml:space="preserve">                                        UC_</w:t>
+            </w:r>
+            <w:r>
+              <w:rPr>
+                <w:rFonts w:ascii="Nirmala UI Semilight" w:eastAsia="Microsoft JhengHei" w:hAnsi="Nirmala UI Semilight" w:cs="Nirmala UI Semilight"/>
+                <w:b/>
+                <w:bCs/>
+                <w:sz w:val="24"/>
+                <w:szCs w:val="24"/>
+              </w:rPr>
+              <w:t>2.1</w:t>
+            </w:r>
+            <w:r>
+              <w:rPr>
+                <w:rFonts w:ascii="Nirmala UI Semilight" w:eastAsia="Microsoft JhengHei" w:hAnsi="Nirmala UI Semilight" w:cs="Nirmala UI Semilight"/>
+                <w:b/>
+                <w:bCs/>
+                <w:sz w:val="24"/>
+                <w:szCs w:val="24"/>
+              </w:rPr>
+              <w:t xml:space="preserve"> A</w:t>
+            </w:r>
+            <w:r>
+              <w:rPr>
+                <w:rFonts w:ascii="Nirmala UI Semilight" w:eastAsia="Microsoft JhengHei" w:hAnsi="Nirmala UI Semilight" w:cs="Nirmala UI Semilight"/>
+                <w:b/>
+                <w:bCs/>
+                <w:sz w:val="24"/>
+                <w:szCs w:val="24"/>
+              </w:rPr>
+              <w:t>ggiungi Dipendente</w:t>
+            </w:r>
+          </w:p>
+        </w:tc>
+      </w:tr>
+      <w:tr>
+        <w:tc>
+          <w:tcPr>
+            <w:tcW w:w="1463" w:type="dxa"/>
+          </w:tcPr>
+          <w:p>
+            <w:pPr>
+              <w:jc w:val="center"/>
+              <w:rPr>
+                <w:rFonts w:ascii="Nirmala UI Semilight" w:eastAsia="Microsoft JhengHei" w:hAnsi="Nirmala UI Semilight" w:cs="Nirmala UI Semilight"/>
+                <w:b/>
+                <w:bCs/>
+                <w:sz w:val="24"/>
+                <w:szCs w:val="24"/>
+              </w:rPr>
+            </w:pPr>
+            <w:r>
+              <w:rPr>
+                <w:rFonts w:ascii="Nirmala UI Semilight" w:eastAsia="Microsoft JhengHei" w:hAnsi="Nirmala UI Semilight" w:cs="Nirmala UI Semilight"/>
+                <w:b/>
+                <w:bCs/>
+                <w:sz w:val="24"/>
+                <w:szCs w:val="24"/>
+              </w:rPr>
+              <w:t>Attore</w:t>
+            </w:r>
+          </w:p>
+        </w:tc>
+        <w:tc>
+          <w:tcPr>
+            <w:tcW w:w="8412" w:type="dxa"/>
+            <w:gridSpan w:val="2"/>
+          </w:tcPr>
+          <w:p>
+            <w:pPr>
+              <w:jc w:val="center"/>
+              <w:rPr>
+                <w:rFonts w:ascii="Nirmala UI Semilight" w:eastAsia="Microsoft JhengHei" w:hAnsi="Nirmala UI Semilight" w:cs="Nirmala UI Semilight"/>
+                <w:sz w:val="24"/>
+                <w:szCs w:val="24"/>
+              </w:rPr>
+            </w:pPr>
+            <w:r>
+              <w:rPr>
+                <w:rFonts w:ascii="Nirmala UI Semilight" w:eastAsia="Microsoft JhengHei" w:hAnsi="Nirmala UI Semilight" w:cs="Nirmala UI Semilight"/>
+                <w:sz w:val="24"/>
+                <w:szCs w:val="24"/>
+              </w:rPr>
+              <w:t>Dirigente</w:t>
+            </w:r>
+          </w:p>
+        </w:tc>
+      </w:tr>
+      <w:tr>
+        <w:tc>
+          <w:tcPr>
+            <w:tcW w:w="1463" w:type="dxa"/>
+          </w:tcPr>
+          <w:p>
+            <w:pPr>
+              <w:jc w:val="center"/>
+              <w:rPr>
+                <w:rFonts w:ascii="Nirmala UI Semilight" w:eastAsia="Microsoft JhengHei" w:hAnsi="Nirmala UI Semilight" w:cs="Nirmala UI Semilight"/>
+                <w:b/>
+                <w:bCs/>
+                <w:sz w:val="24"/>
+                <w:szCs w:val="24"/>
+              </w:rPr>
+            </w:pPr>
+            <w:r>
+              <w:rPr>
+                <w:rFonts w:ascii="Nirmala UI Semilight" w:eastAsia="Microsoft JhengHei" w:hAnsi="Nirmala UI Semilight" w:cs="Nirmala UI Semilight"/>
+                <w:b/>
+                <w:bCs/>
+                <w:sz w:val="24"/>
+                <w:szCs w:val="24"/>
+              </w:rPr>
+              <w:t>Entry Condition</w:t>
+            </w:r>
+          </w:p>
+        </w:tc>
+        <w:tc>
+          <w:tcPr>
+            <w:tcW w:w="8412" w:type="dxa"/>
+            <w:gridSpan w:val="2"/>
+          </w:tcPr>
+          <w:p>
+            <w:pPr>
+              <w:jc w:val="both"/>
+              <w:rPr>
+                <w:rFonts w:ascii="Nirmala UI Semilight" w:eastAsia="Microsoft JhengHei" w:hAnsi="Nirmala UI Semilight" w:cs="Nirmala UI Semilight"/>
+                <w:sz w:val="24"/>
+                <w:szCs w:val="24"/>
+              </w:rPr>
+            </w:pPr>
+            <w:r>
+              <w:rPr>
+                <w:rFonts w:ascii="Nirmala UI Semilight" w:eastAsia="Microsoft JhengHei" w:hAnsi="Nirmala UI Semilight" w:cs="Nirmala UI Semilight"/>
+                <w:sz w:val="24"/>
+                <w:szCs w:val="24"/>
+              </w:rPr>
+              <w:t xml:space="preserve">Il caso d’uso inizia quando l’attore si trova nella sua pagina principale e accede alla </w:t>
+            </w:r>
+            <w:r>
+              <w:rPr>
+                <w:rFonts w:ascii="Nirmala UI Semilight" w:eastAsia="Microsoft JhengHei" w:hAnsi="Nirmala UI Semilight" w:cs="Nirmala UI Semilight"/>
+                <w:sz w:val="24"/>
+                <w:szCs w:val="24"/>
+              </w:rPr>
+              <w:t>“</w:t>
+            </w:r>
+            <w:r>
+              <w:rPr>
+                <w:rFonts w:ascii="Nirmala UI Semilight" w:eastAsia="Microsoft JhengHei" w:hAnsi="Nirmala UI Semilight" w:cs="Nirmala UI Semilight"/>
+                <w:sz w:val="24"/>
+                <w:szCs w:val="24"/>
+              </w:rPr>
+              <w:t>Dashboard personale</w:t>
+            </w:r>
+            <w:r>
+              <w:rPr>
+                <w:rFonts w:ascii="Nirmala UI Semilight" w:eastAsia="Microsoft JhengHei" w:hAnsi="Nirmala UI Semilight" w:cs="Nirmala UI Semilight"/>
+                <w:sz w:val="24"/>
+                <w:szCs w:val="24"/>
+              </w:rPr>
+              <w:t>”.</w:t>
+            </w:r>
+          </w:p>
+        </w:tc>
+      </w:tr>
+      <w:tr>
+        <w:tc>
+          <w:tcPr>
+            <w:tcW w:w="1463" w:type="dxa"/>
+          </w:tcPr>
+          <w:p>
+            <w:pPr>
+              <w:jc w:val="center"/>
+              <w:rPr>
+                <w:rFonts w:ascii="Nirmala UI Semilight" w:eastAsia="Microsoft JhengHei" w:hAnsi="Nirmala UI Semilight" w:cs="Nirmala UI Semilight"/>
+                <w:b/>
+                <w:bCs/>
+                <w:sz w:val="24"/>
+                <w:szCs w:val="24"/>
+              </w:rPr>
+            </w:pPr>
+            <w:r>
+              <w:rPr>
+                <w:rFonts w:ascii="Nirmala UI Semilight" w:eastAsia="Microsoft JhengHei" w:hAnsi="Nirmala UI Semilight" w:cs="Nirmala UI Semilight"/>
+                <w:b/>
+                <w:bCs/>
+                <w:sz w:val="24"/>
+                <w:szCs w:val="24"/>
+              </w:rPr>
+              <w:t>Flusso di eventi</w:t>
+            </w:r>
+          </w:p>
+        </w:tc>
+        <w:tc>
+          <w:tcPr>
+            <w:tcW w:w="4206" w:type="dxa"/>
+          </w:tcPr>
+          <w:p>
+            <w:pPr>
+              <w:pStyle w:val="Paragrafoelenco"/>
+              <w:numPr>
+                <w:ilvl w:val="0"/>
+                <w:numId w:val="43"/>
+              </w:numPr>
+              <w:jc w:val="both"/>
+              <w:rPr>
+                <w:rFonts w:ascii="Nirmala UI Semilight" w:eastAsia="Microsoft JhengHei" w:hAnsi="Nirmala UI Semilight" w:cs="Nirmala UI Semilight"/>
+                <w:sz w:val="24"/>
+                <w:szCs w:val="24"/>
+              </w:rPr>
+            </w:pPr>
+            <w:r>
+              <w:rPr>
+                <w:rFonts w:ascii="Nirmala UI Semilight" w:eastAsia="Microsoft JhengHei" w:hAnsi="Nirmala UI Semilight" w:cs="Nirmala UI Semilight"/>
+                <w:sz w:val="24"/>
+                <w:szCs w:val="24"/>
+              </w:rPr>
+              <w:t>Il Dirigente preme sul bottone “Dashboard Personale”</w:t>
+            </w:r>
+          </w:p>
+          <w:p>
+            <w:pPr>
+              <w:pStyle w:val="Paragrafoelenco"/>
+              <w:numPr>
+                <w:ilvl w:val="0"/>
+                <w:numId w:val="43"/>
+              </w:numPr>
+              <w:jc w:val="both"/>
+              <w:rPr>
+                <w:rFonts w:ascii="Nirmala UI Semilight" w:eastAsia="Microsoft JhengHei" w:hAnsi="Nirmala UI Semilight" w:cs="Nirmala UI Semilight"/>
+                <w:sz w:val="24"/>
+                <w:szCs w:val="24"/>
+              </w:rPr>
+            </w:pPr>
+            <w:r>
+              <w:rPr>
+                <w:rFonts w:ascii="Nirmala UI Semilight" w:eastAsia="Microsoft JhengHei" w:hAnsi="Nirmala UI Semilight" w:cs="Nirmala UI Semilight"/>
+                <w:sz w:val="24"/>
+                <w:szCs w:val="24"/>
+              </w:rPr>
+              <w:t>Nella sezione dedicata alla gestione dipendenti, il dirigente seleziona l’opzione “Aggiungi Dipendente”.</w:t>
+            </w:r>
+          </w:p>
+          <w:p>
+            <w:pPr>
+              <w:jc w:val="both"/>
+              <w:rPr>
+                <w:rFonts w:ascii="Nirmala UI Semilight" w:eastAsia="Microsoft JhengHei" w:hAnsi="Nirmala UI Semilight" w:cs="Nirmala UI Semilight"/>
+                <w:sz w:val="24"/>
+                <w:szCs w:val="24"/>
+              </w:rPr>
+            </w:pPr>
+          </w:p>
+          <w:p>
+            <w:pPr>
+              <w:jc w:val="both"/>
+              <w:rPr>
+                <w:rFonts w:ascii="Nirmala UI Semilight" w:eastAsia="Microsoft JhengHei" w:hAnsi="Nirmala UI Semilight" w:cs="Nirmala UI Semilight"/>
+                <w:sz w:val="24"/>
+                <w:szCs w:val="24"/>
+              </w:rPr>
+            </w:pPr>
+          </w:p>
+          <w:p>
+            <w:pPr>
+              <w:jc w:val="both"/>
+              <w:rPr>
+                <w:rFonts w:ascii="Nirmala UI Semilight" w:eastAsia="Microsoft JhengHei" w:hAnsi="Nirmala UI Semilight" w:cs="Nirmala UI Semilight"/>
+                <w:sz w:val="24"/>
+                <w:szCs w:val="24"/>
+              </w:rPr>
+            </w:pPr>
+          </w:p>
+          <w:p>
+            <w:pPr>
+              <w:pStyle w:val="Paragrafoelenco"/>
+              <w:numPr>
+                <w:ilvl w:val="0"/>
+                <w:numId w:val="43"/>
+              </w:numPr>
+              <w:jc w:val="both"/>
+              <w:rPr>
+                <w:rFonts w:ascii="Nirmala UI Semilight" w:eastAsia="Microsoft JhengHei" w:hAnsi="Nirmala UI Semilight" w:cs="Nirmala UI Semilight"/>
+                <w:sz w:val="24"/>
+                <w:szCs w:val="24"/>
+              </w:rPr>
+            </w:pPr>
+            <w:r>
+              <w:rPr>
+                <w:rFonts w:ascii="Nirmala UI Semilight" w:eastAsia="Microsoft JhengHei" w:hAnsi="Nirmala UI Semilight" w:cs="Nirmala UI Semilight"/>
+                <w:sz w:val="24"/>
+                <w:szCs w:val="24"/>
+              </w:rPr>
+              <w:lastRenderedPageBreak/>
+              <w:t>Il Dirigente inserisce le informazioni anagrafiche del nuovo dipendente, come nome, cognome, email, informazioni di contatto e ruolo, specificando se si tratta di un “Responsabile” o di un “Subordinato”.</w:t>
+            </w:r>
+          </w:p>
+          <w:p>
+            <w:pPr>
+              <w:jc w:val="both"/>
+              <w:rPr>
+                <w:rFonts w:ascii="Nirmala UI Semilight" w:eastAsia="Microsoft JhengHei" w:hAnsi="Nirmala UI Semilight" w:cs="Nirmala UI Semilight"/>
+                <w:sz w:val="24"/>
+                <w:szCs w:val="24"/>
+              </w:rPr>
+            </w:pPr>
+          </w:p>
+          <w:p>
+            <w:pPr>
+              <w:pStyle w:val="Paragrafoelenco"/>
+              <w:numPr>
+                <w:ilvl w:val="0"/>
+                <w:numId w:val="43"/>
+              </w:numPr>
+              <w:jc w:val="both"/>
+              <w:rPr>
+                <w:rFonts w:ascii="Nirmala UI Semilight" w:eastAsia="Microsoft JhengHei" w:hAnsi="Nirmala UI Semilight" w:cs="Nirmala UI Semilight"/>
+                <w:sz w:val="24"/>
+                <w:szCs w:val="24"/>
+              </w:rPr>
+            </w:pPr>
+            <w:r>
+              <w:rPr>
+                <w:rFonts w:ascii="Nirmala UI Semilight" w:eastAsia="Microsoft JhengHei" w:hAnsi="Nirmala UI Semilight" w:cs="Nirmala UI Semilight"/>
+                <w:sz w:val="24"/>
+                <w:szCs w:val="24"/>
+              </w:rPr>
+              <w:t xml:space="preserve">Il Dirigente invia la password al nuovo dipendente tramite l’email fornitagli </w:t>
+            </w:r>
+            <w:r>
+              <w:rPr>
+                <w:rFonts w:ascii="Nirmala UI Semilight" w:eastAsia="Microsoft JhengHei" w:hAnsi="Nirmala UI Semilight" w:cs="Nirmala UI Semilight"/>
+                <w:sz w:val="24"/>
+                <w:szCs w:val="24"/>
+              </w:rPr>
+              <w:t xml:space="preserve">in sede di </w:t>
+            </w:r>
+            <w:r>
+              <w:rPr>
+                <w:rFonts w:ascii="Nirmala UI Semilight" w:eastAsia="Microsoft JhengHei" w:hAnsi="Nirmala UI Semilight" w:cs="Nirmala UI Semilight"/>
+                <w:sz w:val="24"/>
+                <w:szCs w:val="24"/>
+              </w:rPr>
+              <w:t>colloquio</w:t>
+            </w:r>
+            <w:r>
+              <w:rPr>
+                <w:rFonts w:ascii="Nirmala UI Semilight" w:eastAsia="Microsoft JhengHei" w:hAnsi="Nirmala UI Semilight" w:cs="Nirmala UI Semilight"/>
+                <w:sz w:val="24"/>
+                <w:szCs w:val="24"/>
+              </w:rPr>
+              <w:t>.</w:t>
+            </w:r>
+          </w:p>
+          <w:p>
+            <w:pPr>
+              <w:pStyle w:val="Paragrafoelenco"/>
+              <w:rPr>
+                <w:rFonts w:ascii="Nirmala UI Semilight" w:eastAsia="Microsoft JhengHei" w:hAnsi="Nirmala UI Semilight" w:cs="Nirmala UI Semilight"/>
+                <w:sz w:val="24"/>
+                <w:szCs w:val="24"/>
+              </w:rPr>
+            </w:pPr>
+          </w:p>
+          <w:p>
+            <w:pPr>
+              <w:pStyle w:val="Paragrafoelenco"/>
+              <w:numPr>
+                <w:ilvl w:val="0"/>
+                <w:numId w:val="43"/>
+              </w:numPr>
+              <w:jc w:val="both"/>
+              <w:rPr>
+                <w:rFonts w:ascii="Nirmala UI Semilight" w:eastAsia="Microsoft JhengHei" w:hAnsi="Nirmala UI Semilight" w:cs="Nirmala UI Semilight"/>
+                <w:sz w:val="24"/>
+                <w:szCs w:val="24"/>
+              </w:rPr>
+            </w:pPr>
+            <w:r>
+              <w:rPr>
+                <w:rFonts w:ascii="Nirmala UI Semilight" w:eastAsia="Microsoft JhengHei" w:hAnsi="Nirmala UI Semilight" w:cs="Nirmala UI Semilight"/>
+                <w:sz w:val="24"/>
+                <w:szCs w:val="24"/>
+              </w:rPr>
+              <w:t>Il dirigente conferma l’inserimento dei dati, premendo sul relativo bottone.</w:t>
+            </w:r>
+          </w:p>
+        </w:tc>
+        <w:tc>
+          <w:tcPr>
+            <w:tcW w:w="4206" w:type="dxa"/>
+          </w:tcPr>
+          <w:p>
+            <w:pPr>
+              <w:jc w:val="both"/>
+              <w:rPr>
+                <w:rFonts w:ascii="Nirmala UI Semilight" w:eastAsia="Microsoft JhengHei" w:hAnsi="Nirmala UI Semilight" w:cs="Nirmala UI Semilight"/>
+                <w:sz w:val="24"/>
+                <w:szCs w:val="24"/>
+              </w:rPr>
+            </w:pPr>
+          </w:p>
+          <w:p>
+            <w:pPr>
+              <w:jc w:val="both"/>
+              <w:rPr>
+                <w:rFonts w:ascii="Nirmala UI Semilight" w:eastAsia="Microsoft JhengHei" w:hAnsi="Nirmala UI Semilight" w:cs="Nirmala UI Semilight"/>
+                <w:sz w:val="24"/>
+                <w:szCs w:val="24"/>
+              </w:rPr>
+            </w:pPr>
+          </w:p>
+          <w:p>
+            <w:pPr>
+              <w:jc w:val="both"/>
+              <w:rPr>
+                <w:rFonts w:ascii="Nirmala UI Semilight" w:eastAsia="Microsoft JhengHei" w:hAnsi="Nirmala UI Semilight" w:cs="Nirmala UI Semilight"/>
+                <w:sz w:val="24"/>
+                <w:szCs w:val="24"/>
+              </w:rPr>
+            </w:pPr>
+          </w:p>
+          <w:p>
+            <w:pPr>
+              <w:jc w:val="both"/>
+              <w:rPr>
+                <w:rFonts w:ascii="Nirmala UI Semilight" w:eastAsia="Microsoft JhengHei" w:hAnsi="Nirmala UI Semilight" w:cs="Nirmala UI Semilight"/>
+                <w:sz w:val="24"/>
+                <w:szCs w:val="24"/>
+              </w:rPr>
+            </w:pPr>
+          </w:p>
+          <w:p>
+            <w:pPr>
+              <w:jc w:val="both"/>
+              <w:rPr>
+                <w:rFonts w:ascii="Nirmala UI Semilight" w:eastAsia="Microsoft JhengHei" w:hAnsi="Nirmala UI Semilight" w:cs="Nirmala UI Semilight"/>
+                <w:sz w:val="24"/>
+                <w:szCs w:val="24"/>
+              </w:rPr>
+            </w:pPr>
+          </w:p>
+          <w:p>
+            <w:pPr>
+              <w:pStyle w:val="Paragrafoelenco"/>
+              <w:numPr>
+                <w:ilvl w:val="0"/>
+                <w:numId w:val="43"/>
+              </w:numPr>
+              <w:jc w:val="both"/>
+              <w:rPr>
+                <w:rFonts w:ascii="Nirmala UI Semilight" w:eastAsia="Microsoft JhengHei" w:hAnsi="Nirmala UI Semilight" w:cs="Nirmala UI Semilight"/>
+                <w:sz w:val="24"/>
+                <w:szCs w:val="24"/>
+              </w:rPr>
+            </w:pPr>
+            <w:r>
+              <w:rPr>
+                <w:rFonts w:ascii="Nirmala UI Semilight" w:eastAsia="Microsoft JhengHei" w:hAnsi="Nirmala UI Semilight" w:cs="Nirmala UI Semilight"/>
+                <w:sz w:val="24"/>
+                <w:szCs w:val="24"/>
+              </w:rPr>
+              <w:t xml:space="preserve">Il sistema apre il modulo </w:t>
+            </w:r>
+            <w:r>
+              <w:rPr>
+                <w:rFonts w:ascii="Nirmala UI Semilight" w:eastAsia="Microsoft JhengHei" w:hAnsi="Nirmala UI Semilight" w:cs="Nirmala UI Semilight"/>
+                <w:sz w:val="24"/>
+                <w:szCs w:val="24"/>
+              </w:rPr>
+              <w:t>di inserimento dati per il nuovo dipendente.</w:t>
+            </w:r>
+          </w:p>
+        </w:tc>
+      </w:tr>
+      <w:tr>
+        <w:tc>
+          <w:tcPr>
+            <w:tcW w:w="1463" w:type="dxa"/>
+          </w:tcPr>
+          <w:p>
+            <w:pPr>
+              <w:jc w:val="center"/>
+              <w:rPr>
+                <w:rFonts w:ascii="Nirmala UI Semilight" w:eastAsia="Microsoft JhengHei" w:hAnsi="Nirmala UI Semilight" w:cs="Nirmala UI Semilight"/>
+                <w:b/>
+                <w:bCs/>
+                <w:sz w:val="24"/>
+                <w:szCs w:val="24"/>
+                <w:lang w:val="en-GB"/>
+              </w:rPr>
+            </w:pPr>
+            <w:r>
+              <w:rPr>
+                <w:rFonts w:ascii="Nirmala UI Semilight" w:eastAsia="Microsoft JhengHei" w:hAnsi="Nirmala UI Semilight" w:cs="Nirmala UI Semilight"/>
+                <w:b/>
+                <w:bCs/>
+                <w:sz w:val="24"/>
+                <w:szCs w:val="24"/>
+                <w:lang w:val="en-GB"/>
+              </w:rPr>
+              <w:t>Exit Condition</w:t>
+            </w:r>
+          </w:p>
+        </w:tc>
+        <w:tc>
+          <w:tcPr>
+            <w:tcW w:w="8412" w:type="dxa"/>
+            <w:gridSpan w:val="2"/>
+          </w:tcPr>
+          <w:p>
+            <w:pPr>
+              <w:jc w:val="both"/>
+              <w:rPr>
+                <w:rFonts w:ascii="Nirmala UI Semilight" w:eastAsia="Microsoft JhengHei" w:hAnsi="Nirmala UI Semilight" w:cs="Nirmala UI Semilight"/>
+                <w:sz w:val="24"/>
+                <w:szCs w:val="24"/>
+              </w:rPr>
+            </w:pPr>
+            <w:r>
+              <w:rPr>
+                <w:rFonts w:ascii="Nirmala UI Semilight" w:eastAsia="Microsoft JhengHei" w:hAnsi="Nirmala UI Semilight" w:cs="Nirmala UI Semilight"/>
+                <w:sz w:val="24"/>
+                <w:szCs w:val="24"/>
+              </w:rPr>
+              <w:t>Il Caso d’uso termina quando il Dirigente ha aggiunto con successo il nuovo dipendente al sistema.</w:t>
+            </w:r>
+          </w:p>
+        </w:tc>
+      </w:tr>
+      <w:tr>
+        <w:tc>
+          <w:tcPr>
+            <w:tcW w:w="1463" w:type="dxa"/>
+          </w:tcPr>
+          <w:p>
+            <w:pPr>
+              <w:jc w:val="center"/>
+              <w:rPr>
+                <w:rFonts w:ascii="Nirmala UI Semilight" w:eastAsia="Microsoft JhengHei" w:hAnsi="Nirmala UI Semilight" w:cs="Nirmala UI Semilight"/>
+                <w:b/>
+                <w:bCs/>
+                <w:sz w:val="24"/>
+                <w:szCs w:val="24"/>
+              </w:rPr>
+            </w:pPr>
+            <w:r>
+              <w:rPr>
+                <w:rFonts w:ascii="Nirmala UI Semilight" w:eastAsia="Microsoft JhengHei" w:hAnsi="Nirmala UI Semilight" w:cs="Nirmala UI Semilight"/>
+                <w:b/>
+                <w:bCs/>
+                <w:sz w:val="24"/>
+                <w:szCs w:val="24"/>
+              </w:rPr>
+              <w:t>Eccezioni</w:t>
+            </w:r>
+          </w:p>
+        </w:tc>
+        <w:tc>
+          <w:tcPr>
+            <w:tcW w:w="8412" w:type="dxa"/>
+            <w:gridSpan w:val="2"/>
+          </w:tcPr>
+          <w:p>
+            <w:pPr>
+              <w:jc w:val="both"/>
+              <w:rPr>
+                <w:rFonts w:ascii="Nirmala UI Semilight" w:eastAsia="Microsoft JhengHei" w:hAnsi="Nirmala UI Semilight" w:cs="Nirmala UI Semilight"/>
+                <w:sz w:val="24"/>
+                <w:szCs w:val="24"/>
+              </w:rPr>
+            </w:pPr>
+          </w:p>
+        </w:tc>
+      </w:tr>
+    </w:tbl>
+    <w:p>
+      <w:pPr>
+        <w:spacing w:after="0"/>
+        <w:jc w:val="both"/>
+        <w:rPr>
+          <w:rFonts w:ascii="Nirmala UI Semilight" w:eastAsia="Microsoft JhengHei" w:hAnsi="Nirmala UI Semilight" w:cs="Nirmala UI Semilight"/>
+          <w:sz w:val="28"/>
+          <w:szCs w:val="28"/>
+        </w:rPr>
+      </w:pPr>
+    </w:p>
     <w:p>
       <w:pPr>
         <w:spacing w:after="0"/>
@@ -13364,7 +14737,6 @@
           <w:sz w:val="24"/>
           <w:szCs w:val="24"/>
         </w:rPr>
-        <w:lastRenderedPageBreak/>
         <w:t>Progetto</w:t>
       </w:r>
       <w:r>
@@ -15810,6 +17182,119 @@
     </w:lvl>
   </w:abstractNum>
   <w:abstractNum w:abstractNumId="20" w15:restartNumberingAfterBreak="0">
+    <w:nsid w:val="41DC5AC2"/>
+    <w:multiLevelType w:val="hybridMultilevel"/>
+    <w:tmpl w:val="27CC210E"/>
+    <w:lvl w:ilvl="0" w:tplc="04100001">
+      <w:start w:val="1"/>
+      <w:numFmt w:val="bullet"/>
+      <w:lvlText w:val=""/>
+      <w:lvlJc w:val="left"/>
+      <w:pPr>
+        <w:ind w:left="360" w:hanging="360"/>
+      </w:pPr>
+      <w:rPr>
+        <w:rFonts w:ascii="Symbol" w:hAnsi="Symbol" w:hint="default"/>
+      </w:rPr>
+    </w:lvl>
+    <w:lvl w:ilvl="1" w:tplc="04100003" w:tentative="1">
+      <w:start w:val="1"/>
+      <w:numFmt w:val="bullet"/>
+      <w:lvlText w:val="o"/>
+      <w:lvlJc w:val="left"/>
+      <w:pPr>
+        <w:ind w:left="1080" w:hanging="360"/>
+      </w:pPr>
+      <w:rPr>
+        <w:rFonts w:ascii="Courier New" w:hAnsi="Courier New" w:cs="Courier New" w:hint="default"/>
+      </w:rPr>
+    </w:lvl>
+    <w:lvl w:ilvl="2" w:tplc="04100005" w:tentative="1">
+      <w:start w:val="1"/>
+      <w:numFmt w:val="bullet"/>
+      <w:lvlText w:val=""/>
+      <w:lvlJc w:val="left"/>
+      <w:pPr>
+        <w:ind w:left="1800" w:hanging="360"/>
+      </w:pPr>
+      <w:rPr>
+        <w:rFonts w:ascii="Wingdings" w:hAnsi="Wingdings" w:hint="default"/>
+      </w:rPr>
+    </w:lvl>
+    <w:lvl w:ilvl="3" w:tplc="04100001" w:tentative="1">
+      <w:start w:val="1"/>
+      <w:numFmt w:val="bullet"/>
+      <w:lvlText w:val=""/>
+      <w:lvlJc w:val="left"/>
+      <w:pPr>
+        <w:ind w:left="2520" w:hanging="360"/>
+      </w:pPr>
+      <w:rPr>
+        <w:rFonts w:ascii="Symbol" w:hAnsi="Symbol" w:hint="default"/>
+      </w:rPr>
+    </w:lvl>
+    <w:lvl w:ilvl="4" w:tplc="04100003" w:tentative="1">
+      <w:start w:val="1"/>
+      <w:numFmt w:val="bullet"/>
+      <w:lvlText w:val="o"/>
+      <w:lvlJc w:val="left"/>
+      <w:pPr>
+        <w:ind w:left="3240" w:hanging="360"/>
+      </w:pPr>
+      <w:rPr>
+        <w:rFonts w:ascii="Courier New" w:hAnsi="Courier New" w:cs="Courier New" w:hint="default"/>
+      </w:rPr>
+    </w:lvl>
+    <w:lvl w:ilvl="5" w:tplc="04100005" w:tentative="1">
+      <w:start w:val="1"/>
+      <w:numFmt w:val="bullet"/>
+      <w:lvlText w:val=""/>
+      <w:lvlJc w:val="left"/>
+      <w:pPr>
+        <w:ind w:left="3960" w:hanging="360"/>
+      </w:pPr>
+      <w:rPr>
+        <w:rFonts w:ascii="Wingdings" w:hAnsi="Wingdings" w:hint="default"/>
+      </w:rPr>
+    </w:lvl>
+    <w:lvl w:ilvl="6" w:tplc="04100001" w:tentative="1">
+      <w:start w:val="1"/>
+      <w:numFmt w:val="bullet"/>
+      <w:lvlText w:val=""/>
+      <w:lvlJc w:val="left"/>
+      <w:pPr>
+        <w:ind w:left="4680" w:hanging="360"/>
+      </w:pPr>
+      <w:rPr>
+        <w:rFonts w:ascii="Symbol" w:hAnsi="Symbol" w:hint="default"/>
+      </w:rPr>
+    </w:lvl>
+    <w:lvl w:ilvl="7" w:tplc="04100003" w:tentative="1">
+      <w:start w:val="1"/>
+      <w:numFmt w:val="bullet"/>
+      <w:lvlText w:val="o"/>
+      <w:lvlJc w:val="left"/>
+      <w:pPr>
+        <w:ind w:left="5400" w:hanging="360"/>
+      </w:pPr>
+      <w:rPr>
+        <w:rFonts w:ascii="Courier New" w:hAnsi="Courier New" w:cs="Courier New" w:hint="default"/>
+      </w:rPr>
+    </w:lvl>
+    <w:lvl w:ilvl="8" w:tplc="04100005" w:tentative="1">
+      <w:start w:val="1"/>
+      <w:numFmt w:val="bullet"/>
+      <w:lvlText w:val=""/>
+      <w:lvlJc w:val="left"/>
+      <w:pPr>
+        <w:ind w:left="6120" w:hanging="360"/>
+      </w:pPr>
+      <w:rPr>
+        <w:rFonts w:ascii="Wingdings" w:hAnsi="Wingdings" w:hint="default"/>
+      </w:rPr>
+    </w:lvl>
+  </w:abstractNum>
+  <w:abstractNum w:abstractNumId="21" w15:restartNumberingAfterBreak="0">
     <w:nsid w:val="45E64EED"/>
     <w:multiLevelType w:val="hybridMultilevel"/>
     <w:tmpl w:val="BB6EE522"/>
@@ -15898,7 +17383,120 @@
       </w:pPr>
     </w:lvl>
   </w:abstractNum>
-  <w:abstractNum w:abstractNumId="21" w15:restartNumberingAfterBreak="0">
+  <w:abstractNum w:abstractNumId="22" w15:restartNumberingAfterBreak="0">
+    <w:nsid w:val="46BF5BF7"/>
+    <w:multiLevelType w:val="hybridMultilevel"/>
+    <w:tmpl w:val="7E1EEAC8"/>
+    <w:lvl w:ilvl="0" w:tplc="04100001">
+      <w:start w:val="1"/>
+      <w:numFmt w:val="bullet"/>
+      <w:lvlText w:val=""/>
+      <w:lvlJc w:val="left"/>
+      <w:pPr>
+        <w:ind w:left="360" w:hanging="360"/>
+      </w:pPr>
+      <w:rPr>
+        <w:rFonts w:ascii="Symbol" w:hAnsi="Symbol" w:hint="default"/>
+      </w:rPr>
+    </w:lvl>
+    <w:lvl w:ilvl="1" w:tplc="04100003" w:tentative="1">
+      <w:start w:val="1"/>
+      <w:numFmt w:val="bullet"/>
+      <w:lvlText w:val="o"/>
+      <w:lvlJc w:val="left"/>
+      <w:pPr>
+        <w:ind w:left="1080" w:hanging="360"/>
+      </w:pPr>
+      <w:rPr>
+        <w:rFonts w:ascii="Courier New" w:hAnsi="Courier New" w:cs="Courier New" w:hint="default"/>
+      </w:rPr>
+    </w:lvl>
+    <w:lvl w:ilvl="2" w:tplc="04100005" w:tentative="1">
+      <w:start w:val="1"/>
+      <w:numFmt w:val="bullet"/>
+      <w:lvlText w:val=""/>
+      <w:lvlJc w:val="left"/>
+      <w:pPr>
+        <w:ind w:left="1800" w:hanging="360"/>
+      </w:pPr>
+      <w:rPr>
+        <w:rFonts w:ascii="Wingdings" w:hAnsi="Wingdings" w:hint="default"/>
+      </w:rPr>
+    </w:lvl>
+    <w:lvl w:ilvl="3" w:tplc="04100001" w:tentative="1">
+      <w:start w:val="1"/>
+      <w:numFmt w:val="bullet"/>
+      <w:lvlText w:val=""/>
+      <w:lvlJc w:val="left"/>
+      <w:pPr>
+        <w:ind w:left="2520" w:hanging="360"/>
+      </w:pPr>
+      <w:rPr>
+        <w:rFonts w:ascii="Symbol" w:hAnsi="Symbol" w:hint="default"/>
+      </w:rPr>
+    </w:lvl>
+    <w:lvl w:ilvl="4" w:tplc="04100003" w:tentative="1">
+      <w:start w:val="1"/>
+      <w:numFmt w:val="bullet"/>
+      <w:lvlText w:val="o"/>
+      <w:lvlJc w:val="left"/>
+      <w:pPr>
+        <w:ind w:left="3240" w:hanging="360"/>
+      </w:pPr>
+      <w:rPr>
+        <w:rFonts w:ascii="Courier New" w:hAnsi="Courier New" w:cs="Courier New" w:hint="default"/>
+      </w:rPr>
+    </w:lvl>
+    <w:lvl w:ilvl="5" w:tplc="04100005" w:tentative="1">
+      <w:start w:val="1"/>
+      <w:numFmt w:val="bullet"/>
+      <w:lvlText w:val=""/>
+      <w:lvlJc w:val="left"/>
+      <w:pPr>
+        <w:ind w:left="3960" w:hanging="360"/>
+      </w:pPr>
+      <w:rPr>
+        <w:rFonts w:ascii="Wingdings" w:hAnsi="Wingdings" w:hint="default"/>
+      </w:rPr>
+    </w:lvl>
+    <w:lvl w:ilvl="6" w:tplc="04100001" w:tentative="1">
+      <w:start w:val="1"/>
+      <w:numFmt w:val="bullet"/>
+      <w:lvlText w:val=""/>
+      <w:lvlJc w:val="left"/>
+      <w:pPr>
+        <w:ind w:left="4680" w:hanging="360"/>
+      </w:pPr>
+      <w:rPr>
+        <w:rFonts w:ascii="Symbol" w:hAnsi="Symbol" w:hint="default"/>
+      </w:rPr>
+    </w:lvl>
+    <w:lvl w:ilvl="7" w:tplc="04100003" w:tentative="1">
+      <w:start w:val="1"/>
+      <w:numFmt w:val="bullet"/>
+      <w:lvlText w:val="o"/>
+      <w:lvlJc w:val="left"/>
+      <w:pPr>
+        <w:ind w:left="5400" w:hanging="360"/>
+      </w:pPr>
+      <w:rPr>
+        <w:rFonts w:ascii="Courier New" w:hAnsi="Courier New" w:cs="Courier New" w:hint="default"/>
+      </w:rPr>
+    </w:lvl>
+    <w:lvl w:ilvl="8" w:tplc="04100005" w:tentative="1">
+      <w:start w:val="1"/>
+      <w:numFmt w:val="bullet"/>
+      <w:lvlText w:val=""/>
+      <w:lvlJc w:val="left"/>
+      <w:pPr>
+        <w:ind w:left="6120" w:hanging="360"/>
+      </w:pPr>
+      <w:rPr>
+        <w:rFonts w:ascii="Wingdings" w:hAnsi="Wingdings" w:hint="default"/>
+      </w:rPr>
+    </w:lvl>
+  </w:abstractNum>
+  <w:abstractNum w:abstractNumId="23" w15:restartNumberingAfterBreak="0">
     <w:nsid w:val="47B52397"/>
     <w:multiLevelType w:val="hybridMultilevel"/>
     <w:tmpl w:val="457E8878"/>
@@ -16011,7 +17609,7 @@
       </w:rPr>
     </w:lvl>
   </w:abstractNum>
-  <w:abstractNum w:abstractNumId="22" w15:restartNumberingAfterBreak="0">
+  <w:abstractNum w:abstractNumId="24" w15:restartNumberingAfterBreak="0">
     <w:nsid w:val="4E264A08"/>
     <w:multiLevelType w:val="hybridMultilevel"/>
     <w:tmpl w:val="48045230"/>
@@ -16124,7 +17722,7 @@
       </w:rPr>
     </w:lvl>
   </w:abstractNum>
-  <w:abstractNum w:abstractNumId="23" w15:restartNumberingAfterBreak="0">
+  <w:abstractNum w:abstractNumId="25" w15:restartNumberingAfterBreak="0">
     <w:nsid w:val="4EC5308C"/>
     <w:multiLevelType w:val="hybridMultilevel"/>
     <w:tmpl w:val="1F72E346"/>
@@ -16213,7 +17811,7 @@
       </w:pPr>
     </w:lvl>
   </w:abstractNum>
-  <w:abstractNum w:abstractNumId="24" w15:restartNumberingAfterBreak="0">
+  <w:abstractNum w:abstractNumId="26" w15:restartNumberingAfterBreak="0">
     <w:nsid w:val="5228219B"/>
     <w:multiLevelType w:val="multilevel"/>
     <w:tmpl w:val="E2F8CF42"/>
@@ -16362,7 +17960,7 @@
       </w:rPr>
     </w:lvl>
   </w:abstractNum>
-  <w:abstractNum w:abstractNumId="25" w15:restartNumberingAfterBreak="0">
+  <w:abstractNum w:abstractNumId="27" w15:restartNumberingAfterBreak="0">
     <w:nsid w:val="56B34A68"/>
     <w:multiLevelType w:val="multilevel"/>
     <w:tmpl w:val="957646D0"/>
@@ -16511,7 +18109,7 @@
       </w:rPr>
     </w:lvl>
   </w:abstractNum>
-  <w:abstractNum w:abstractNumId="26" w15:restartNumberingAfterBreak="0">
+  <w:abstractNum w:abstractNumId="28" w15:restartNumberingAfterBreak="0">
     <w:nsid w:val="583A6EF4"/>
     <w:multiLevelType w:val="multilevel"/>
     <w:tmpl w:val="A24CC556"/>
@@ -16660,7 +18258,7 @@
       </w:rPr>
     </w:lvl>
   </w:abstractNum>
-  <w:abstractNum w:abstractNumId="27" w15:restartNumberingAfterBreak="0">
+  <w:abstractNum w:abstractNumId="29" w15:restartNumberingAfterBreak="0">
     <w:nsid w:val="58B6145E"/>
     <w:multiLevelType w:val="hybridMultilevel"/>
     <w:tmpl w:val="0742E88C"/>
@@ -16773,7 +18371,7 @@
       </w:rPr>
     </w:lvl>
   </w:abstractNum>
-  <w:abstractNum w:abstractNumId="28" w15:restartNumberingAfterBreak="0">
+  <w:abstractNum w:abstractNumId="30" w15:restartNumberingAfterBreak="0">
     <w:nsid w:val="5E7D1A9D"/>
     <w:multiLevelType w:val="hybridMultilevel"/>
     <w:tmpl w:val="40B49DC2"/>
@@ -16886,7 +18484,7 @@
       </w:rPr>
     </w:lvl>
   </w:abstractNum>
-  <w:abstractNum w:abstractNumId="29" w15:restartNumberingAfterBreak="0">
+  <w:abstractNum w:abstractNumId="31" w15:restartNumberingAfterBreak="0">
     <w:nsid w:val="5EFE7044"/>
     <w:multiLevelType w:val="hybridMultilevel"/>
     <w:tmpl w:val="1668F142"/>
@@ -17002,7 +18600,7 @@
       </w:rPr>
     </w:lvl>
   </w:abstractNum>
-  <w:abstractNum w:abstractNumId="30" w15:restartNumberingAfterBreak="0">
+  <w:abstractNum w:abstractNumId="32" w15:restartNumberingAfterBreak="0">
     <w:nsid w:val="615126A0"/>
     <w:multiLevelType w:val="multilevel"/>
     <w:tmpl w:val="068EEAEA"/>
@@ -17119,7 +18717,7 @@
       </w:pPr>
     </w:lvl>
   </w:abstractNum>
-  <w:abstractNum w:abstractNumId="31" w15:restartNumberingAfterBreak="0">
+  <w:abstractNum w:abstractNumId="33" w15:restartNumberingAfterBreak="0">
     <w:nsid w:val="627C7482"/>
     <w:multiLevelType w:val="hybridMultilevel"/>
     <w:tmpl w:val="4D5EA100"/>
@@ -17234,7 +18832,7 @@
       </w:rPr>
     </w:lvl>
   </w:abstractNum>
-  <w:abstractNum w:abstractNumId="32" w15:restartNumberingAfterBreak="0">
+  <w:abstractNum w:abstractNumId="34" w15:restartNumberingAfterBreak="0">
     <w:nsid w:val="62A04DC4"/>
     <w:multiLevelType w:val="multilevel"/>
     <w:tmpl w:val="2406405E"/>
@@ -17383,7 +18981,7 @@
       </w:rPr>
     </w:lvl>
   </w:abstractNum>
-  <w:abstractNum w:abstractNumId="33" w15:restartNumberingAfterBreak="0">
+  <w:abstractNum w:abstractNumId="35" w15:restartNumberingAfterBreak="0">
     <w:nsid w:val="63F746C6"/>
     <w:multiLevelType w:val="multilevel"/>
     <w:tmpl w:val="C0088864"/>
@@ -17532,7 +19130,7 @@
       </w:rPr>
     </w:lvl>
   </w:abstractNum>
-  <w:abstractNum w:abstractNumId="34" w15:restartNumberingAfterBreak="0">
+  <w:abstractNum w:abstractNumId="36" w15:restartNumberingAfterBreak="0">
     <w:nsid w:val="700D6742"/>
     <w:multiLevelType w:val="hybridMultilevel"/>
     <w:tmpl w:val="D804C816"/>
@@ -17645,7 +19243,7 @@
       </w:rPr>
     </w:lvl>
   </w:abstractNum>
-  <w:abstractNum w:abstractNumId="35" w15:restartNumberingAfterBreak="0">
+  <w:abstractNum w:abstractNumId="37" w15:restartNumberingAfterBreak="0">
     <w:nsid w:val="707C1857"/>
     <w:multiLevelType w:val="multilevel"/>
     <w:tmpl w:val="D012DFE2"/>
@@ -17794,7 +19392,7 @@
       </w:rPr>
     </w:lvl>
   </w:abstractNum>
-  <w:abstractNum w:abstractNumId="36" w15:restartNumberingAfterBreak="0">
+  <w:abstractNum w:abstractNumId="38" w15:restartNumberingAfterBreak="0">
     <w:nsid w:val="72381ECB"/>
     <w:multiLevelType w:val="multilevel"/>
     <w:tmpl w:val="30964ACE"/>
@@ -17943,7 +19541,7 @@
       </w:rPr>
     </w:lvl>
   </w:abstractNum>
-  <w:abstractNum w:abstractNumId="37" w15:restartNumberingAfterBreak="0">
+  <w:abstractNum w:abstractNumId="39" w15:restartNumberingAfterBreak="0">
     <w:nsid w:val="73956006"/>
     <w:multiLevelType w:val="hybridMultilevel"/>
     <w:tmpl w:val="8B548622"/>
@@ -18056,7 +19654,7 @@
       </w:rPr>
     </w:lvl>
   </w:abstractNum>
-  <w:abstractNum w:abstractNumId="38" w15:restartNumberingAfterBreak="0">
+  <w:abstractNum w:abstractNumId="40" w15:restartNumberingAfterBreak="0">
     <w:nsid w:val="76090C25"/>
     <w:multiLevelType w:val="multilevel"/>
     <w:tmpl w:val="39303B98"/>
@@ -18205,7 +19803,7 @@
       </w:rPr>
     </w:lvl>
   </w:abstractNum>
-  <w:abstractNum w:abstractNumId="39" w15:restartNumberingAfterBreak="0">
+  <w:abstractNum w:abstractNumId="41" w15:restartNumberingAfterBreak="0">
     <w:nsid w:val="79783418"/>
     <w:multiLevelType w:val="hybridMultilevel"/>
     <w:tmpl w:val="69682AD0"/>
@@ -18318,7 +19916,7 @@
       </w:rPr>
     </w:lvl>
   </w:abstractNum>
-  <w:abstractNum w:abstractNumId="40" w15:restartNumberingAfterBreak="0">
+  <w:abstractNum w:abstractNumId="42" w15:restartNumberingAfterBreak="0">
     <w:nsid w:val="7AAA232E"/>
     <w:multiLevelType w:val="multilevel"/>
     <w:tmpl w:val="898C53F2"/>
@@ -18474,40 +20072,40 @@
     <w:abstractNumId w:val="3"/>
   </w:num>
   <w:num w:numId="3" w16cid:durableId="1338800175">
-    <w:abstractNumId w:val="31"/>
+    <w:abstractNumId w:val="33"/>
   </w:num>
   <w:num w:numId="4" w16cid:durableId="536284396">
-    <w:abstractNumId w:val="29"/>
+    <w:abstractNumId w:val="31"/>
   </w:num>
   <w:num w:numId="5" w16cid:durableId="1433473326">
     <w:abstractNumId w:val="15"/>
   </w:num>
   <w:num w:numId="6" w16cid:durableId="20017128">
-    <w:abstractNumId w:val="25"/>
+    <w:abstractNumId w:val="27"/>
   </w:num>
   <w:num w:numId="7" w16cid:durableId="1587575769">
-    <w:abstractNumId w:val="32"/>
+    <w:abstractNumId w:val="34"/>
   </w:num>
   <w:num w:numId="8" w16cid:durableId="1754080674">
     <w:abstractNumId w:val="10"/>
   </w:num>
   <w:num w:numId="9" w16cid:durableId="1578125709">
-    <w:abstractNumId w:val="40"/>
+    <w:abstractNumId w:val="42"/>
   </w:num>
   <w:num w:numId="10" w16cid:durableId="2014411867">
+    <w:abstractNumId w:val="28"/>
+  </w:num>
+  <w:num w:numId="11" w16cid:durableId="1189418127">
     <w:abstractNumId w:val="26"/>
   </w:num>
-  <w:num w:numId="11" w16cid:durableId="1189418127">
-    <w:abstractNumId w:val="24"/>
-  </w:num>
   <w:num w:numId="12" w16cid:durableId="1432162891">
-    <w:abstractNumId w:val="38"/>
+    <w:abstractNumId w:val="40"/>
   </w:num>
   <w:num w:numId="13" w16cid:durableId="1386637548">
     <w:abstractNumId w:val="13"/>
   </w:num>
   <w:num w:numId="14" w16cid:durableId="217057060">
-    <w:abstractNumId w:val="36"/>
+    <w:abstractNumId w:val="38"/>
   </w:num>
   <w:num w:numId="15" w16cid:durableId="1322735999">
     <w:abstractNumId w:val="11"/>
@@ -18516,10 +20114,10 @@
     <w:abstractNumId w:val="16"/>
   </w:num>
   <w:num w:numId="17" w16cid:durableId="1138063233">
-    <w:abstractNumId w:val="35"/>
+    <w:abstractNumId w:val="37"/>
   </w:num>
   <w:num w:numId="18" w16cid:durableId="1811361726">
-    <w:abstractNumId w:val="33"/>
+    <w:abstractNumId w:val="35"/>
   </w:num>
   <w:num w:numId="19" w16cid:durableId="1206678856">
     <w:abstractNumId w:val="0"/>
@@ -18534,13 +20132,13 @@
     <w:abstractNumId w:val="12"/>
   </w:num>
   <w:num w:numId="23" w16cid:durableId="598760139">
-    <w:abstractNumId w:val="20"/>
+    <w:abstractNumId w:val="21"/>
   </w:num>
   <w:num w:numId="24" w16cid:durableId="932980520">
     <w:abstractNumId w:val="2"/>
   </w:num>
   <w:num w:numId="25" w16cid:durableId="1889147110">
-    <w:abstractNumId w:val="37"/>
+    <w:abstractNumId w:val="39"/>
   </w:num>
   <w:num w:numId="26" w16cid:durableId="976883141">
     <w:abstractNumId w:val="17"/>
@@ -18558,16 +20156,16 @@
     <w:abstractNumId w:val="6"/>
   </w:num>
   <w:num w:numId="31" w16cid:durableId="614946583">
-    <w:abstractNumId w:val="21"/>
+    <w:abstractNumId w:val="23"/>
   </w:num>
   <w:num w:numId="32" w16cid:durableId="321660682">
-    <w:abstractNumId w:val="27"/>
+    <w:abstractNumId w:val="29"/>
   </w:num>
   <w:num w:numId="33" w16cid:durableId="1633901047">
-    <w:abstractNumId w:val="30"/>
+    <w:abstractNumId w:val="32"/>
   </w:num>
   <w:num w:numId="34" w16cid:durableId="1883786518">
-    <w:abstractNumId w:val="23"/>
+    <w:abstractNumId w:val="25"/>
   </w:num>
   <w:num w:numId="35" w16cid:durableId="70784222">
     <w:abstractNumId w:val="1"/>
@@ -18579,16 +20177,22 @@
     <w:abstractNumId w:val="19"/>
   </w:num>
   <w:num w:numId="38" w16cid:durableId="26100195">
-    <w:abstractNumId w:val="28"/>
+    <w:abstractNumId w:val="30"/>
   </w:num>
   <w:num w:numId="39" w16cid:durableId="1310287068">
-    <w:abstractNumId w:val="22"/>
+    <w:abstractNumId w:val="24"/>
   </w:num>
   <w:num w:numId="40" w16cid:durableId="1433672134">
-    <w:abstractNumId w:val="39"/>
+    <w:abstractNumId w:val="41"/>
   </w:num>
   <w:num w:numId="41" w16cid:durableId="95173221">
-    <w:abstractNumId w:val="34"/>
+    <w:abstractNumId w:val="36"/>
+  </w:num>
+  <w:num w:numId="42" w16cid:durableId="1585533748">
+    <w:abstractNumId w:val="20"/>
+  </w:num>
+  <w:num w:numId="43" w16cid:durableId="1492525583">
+    <w:abstractNumId w:val="22"/>
   </w:num>
   <w:numIdMacAtCleanup w:val="22"/>
 </w:numbering>

</xml_diff>

<commit_message>
Modifica versione 4 del rad: aggiunta casi d'uso e modifiche generali
</commit_message>
<xml_diff>
--- a/Deliverables/RAD/RAD_FocusProject_v4.docx
+++ b/Deliverables/RAD/RAD_FocusProject_v4.docx
@@ -7745,7 +7745,7 @@
           <w:noProof/>
         </w:rPr>
         <w:drawing>
-          <wp:inline distT="0" distB="0" distL="0" distR="0" wp14:anchorId="5BEB125B" wp14:editId="6D3536EE">
+          <wp:inline distT="0" distB="0" distL="0" distR="0" wp14:anchorId="5BEB125B" wp14:editId="1D9E16D3">
             <wp:extent cx="1905000" cy="1905000"/>
             <wp:effectExtent l="0" t="0" r="0" b="0"/>
             <wp:docPr id="288058655" name="Immagine 6" descr="Free vector organization abstract concept"/>
@@ -12087,6 +12087,94 @@
         </w:rPr>
       </w:pPr>
     </w:p>
+    <w:p>
+      <w:pPr>
+        <w:spacing w:after="0"/>
+        <w:jc w:val="both"/>
+        <w:rPr>
+          <w:rFonts w:ascii="Nirmala UI Semilight" w:eastAsia="Microsoft JhengHei" w:hAnsi="Nirmala UI Semilight" w:cs="Nirmala UI Semilight"/>
+          <w:sz w:val="28"/>
+          <w:szCs w:val="28"/>
+        </w:rPr>
+      </w:pPr>
+    </w:p>
+    <w:p>
+      <w:pPr>
+        <w:spacing w:after="0"/>
+        <w:jc w:val="both"/>
+        <w:rPr>
+          <w:rFonts w:ascii="Nirmala UI Semilight" w:eastAsia="Microsoft JhengHei" w:hAnsi="Nirmala UI Semilight" w:cs="Nirmala UI Semilight"/>
+          <w:sz w:val="28"/>
+          <w:szCs w:val="28"/>
+        </w:rPr>
+      </w:pPr>
+    </w:p>
+    <w:p>
+      <w:pPr>
+        <w:spacing w:after="0"/>
+        <w:jc w:val="both"/>
+        <w:rPr>
+          <w:rFonts w:ascii="Nirmala UI Semilight" w:eastAsia="Microsoft JhengHei" w:hAnsi="Nirmala UI Semilight" w:cs="Nirmala UI Semilight"/>
+          <w:sz w:val="28"/>
+          <w:szCs w:val="28"/>
+        </w:rPr>
+      </w:pPr>
+    </w:p>
+    <w:p>
+      <w:pPr>
+        <w:spacing w:after="0"/>
+        <w:jc w:val="both"/>
+        <w:rPr>
+          <w:rFonts w:ascii="Nirmala UI Semilight" w:eastAsia="Microsoft JhengHei" w:hAnsi="Nirmala UI Semilight" w:cs="Nirmala UI Semilight"/>
+          <w:sz w:val="28"/>
+          <w:szCs w:val="28"/>
+        </w:rPr>
+      </w:pPr>
+    </w:p>
+    <w:p>
+      <w:pPr>
+        <w:spacing w:after="0"/>
+        <w:jc w:val="both"/>
+        <w:rPr>
+          <w:rFonts w:ascii="Nirmala UI Semilight" w:eastAsia="Microsoft JhengHei" w:hAnsi="Nirmala UI Semilight" w:cs="Nirmala UI Semilight"/>
+          <w:sz w:val="28"/>
+          <w:szCs w:val="28"/>
+        </w:rPr>
+      </w:pPr>
+    </w:p>
+    <w:p>
+      <w:pPr>
+        <w:spacing w:after="0"/>
+        <w:jc w:val="both"/>
+        <w:rPr>
+          <w:rFonts w:ascii="Nirmala UI Semilight" w:eastAsia="Microsoft JhengHei" w:hAnsi="Nirmala UI Semilight" w:cs="Nirmala UI Semilight"/>
+          <w:sz w:val="28"/>
+          <w:szCs w:val="28"/>
+        </w:rPr>
+      </w:pPr>
+    </w:p>
+    <w:p>
+      <w:pPr>
+        <w:spacing w:after="0"/>
+        <w:jc w:val="both"/>
+        <w:rPr>
+          <w:rFonts w:ascii="Nirmala UI Semilight" w:eastAsia="Microsoft JhengHei" w:hAnsi="Nirmala UI Semilight" w:cs="Nirmala UI Semilight"/>
+          <w:sz w:val="28"/>
+          <w:szCs w:val="28"/>
+        </w:rPr>
+      </w:pPr>
+    </w:p>
+    <w:p>
+      <w:pPr>
+        <w:spacing w:after="0"/>
+        <w:jc w:val="both"/>
+        <w:rPr>
+          <w:rFonts w:ascii="Nirmala UI Semilight" w:eastAsia="Microsoft JhengHei" w:hAnsi="Nirmala UI Semilight" w:cs="Nirmala UI Semilight"/>
+          <w:sz w:val="28"/>
+          <w:szCs w:val="28"/>
+        </w:rPr>
+      </w:pPr>
+    </w:p>
     <w:tbl>
       <w:tblPr>
         <w:tblStyle w:val="Grigliatabella"/>
@@ -12124,6 +12212,7 @@
                 <w:sz w:val="24"/>
                 <w:szCs w:val="24"/>
               </w:rPr>
+              <w:lastRenderedPageBreak/>
               <w:t>ID</w:t>
             </w:r>
           </w:p>
@@ -12199,6 +12288,14 @@
                 <w:szCs w:val="24"/>
               </w:rPr>
             </w:pPr>
+            <w:r>
+              <w:rPr>
+                <w:rFonts w:ascii="Nirmala UI Semilight" w:eastAsia="Microsoft JhengHei" w:hAnsi="Nirmala UI Semilight" w:cs="Nirmala UI Semilight"/>
+                <w:sz w:val="24"/>
+                <w:szCs w:val="24"/>
+              </w:rPr>
+              <w:t>Dirigente, Responsabile, Subordinato</w:t>
+            </w:r>
           </w:p>
         </w:tc>
       </w:tr>
@@ -12244,6 +12341,14 @@
                 <w:szCs w:val="24"/>
               </w:rPr>
             </w:pPr>
+            <w:r>
+              <w:rPr>
+                <w:rFonts w:ascii="Nirmala UI Semilight" w:eastAsia="Microsoft JhengHei" w:hAnsi="Nirmala UI Semilight" w:cs="Nirmala UI Semilight"/>
+                <w:sz w:val="24"/>
+                <w:szCs w:val="24"/>
+              </w:rPr>
+              <w:t>Il caso d’uso inizia quando l’attore ha effettuato l’accesso al sistema e si trova nella sua pagina Principale.</w:t>
+            </w:r>
           </w:p>
         </w:tc>
       </w:tr>
@@ -12281,6 +12386,31 @@
           </w:tcPr>
           <w:p>
             <w:pPr>
+              <w:pStyle w:val="Paragrafoelenco"/>
+              <w:numPr>
+                <w:ilvl w:val="0"/>
+                <w:numId w:val="44"/>
+              </w:numPr>
+              <w:jc w:val="both"/>
+              <w:rPr>
+                <w:rFonts w:ascii="Nirmala UI Semilight" w:eastAsia="Microsoft JhengHei" w:hAnsi="Nirmala UI Semilight" w:cs="Nirmala UI Semilight"/>
+                <w:sz w:val="24"/>
+                <w:szCs w:val="24"/>
+              </w:rPr>
+            </w:pPr>
+            <w:r>
+              <w:rPr>
+                <w:rFonts w:ascii="Nirmala UI Semilight" w:eastAsia="Microsoft JhengHei" w:hAnsi="Nirmala UI Semilight" w:cs="Nirmala UI Semilight"/>
+                <w:sz w:val="24"/>
+                <w:szCs w:val="24"/>
+              </w:rPr>
+              <w:t>L’attore seleziona l’opzione che consente di accedere all’area personale, facendo click sul bottone contenente il nome utente.</w:t>
+            </w:r>
+          </w:p>
+          <w:p>
+            <w:pPr>
+              <w:pStyle w:val="Paragrafoelenco"/>
+              <w:ind w:left="360"/>
               <w:jc w:val="both"/>
               <w:rPr>
                 <w:rFonts w:ascii="Nirmala UI Semilight" w:eastAsia="Microsoft JhengHei" w:hAnsi="Nirmala UI Semilight" w:cs="Nirmala UI Semilight"/>
@@ -12303,6 +12433,59 @@
                 <w:szCs w:val="24"/>
               </w:rPr>
             </w:pPr>
+          </w:p>
+          <w:p>
+            <w:pPr>
+              <w:jc w:val="both"/>
+              <w:rPr>
+                <w:rFonts w:ascii="Nirmala UI Semilight" w:eastAsia="Microsoft JhengHei" w:hAnsi="Nirmala UI Semilight" w:cs="Nirmala UI Semilight"/>
+                <w:sz w:val="24"/>
+                <w:szCs w:val="24"/>
+              </w:rPr>
+            </w:pPr>
+          </w:p>
+          <w:p>
+            <w:pPr>
+              <w:jc w:val="both"/>
+              <w:rPr>
+                <w:rFonts w:ascii="Nirmala UI Semilight" w:eastAsia="Microsoft JhengHei" w:hAnsi="Nirmala UI Semilight" w:cs="Nirmala UI Semilight"/>
+                <w:sz w:val="24"/>
+                <w:szCs w:val="24"/>
+              </w:rPr>
+            </w:pPr>
+          </w:p>
+          <w:p>
+            <w:pPr>
+              <w:jc w:val="both"/>
+              <w:rPr>
+                <w:rFonts w:ascii="Nirmala UI Semilight" w:eastAsia="Microsoft JhengHei" w:hAnsi="Nirmala UI Semilight" w:cs="Nirmala UI Semilight"/>
+                <w:sz w:val="24"/>
+                <w:szCs w:val="24"/>
+              </w:rPr>
+            </w:pPr>
+          </w:p>
+          <w:p>
+            <w:pPr>
+              <w:pStyle w:val="Paragrafoelenco"/>
+              <w:numPr>
+                <w:ilvl w:val="0"/>
+                <w:numId w:val="44"/>
+              </w:numPr>
+              <w:jc w:val="both"/>
+              <w:rPr>
+                <w:rFonts w:ascii="Nirmala UI Semilight" w:eastAsia="Microsoft JhengHei" w:hAnsi="Nirmala UI Semilight" w:cs="Nirmala UI Semilight"/>
+                <w:sz w:val="24"/>
+                <w:szCs w:val="24"/>
+              </w:rPr>
+            </w:pPr>
+            <w:r>
+              <w:rPr>
+                <w:rFonts w:ascii="Nirmala UI Semilight" w:eastAsia="Microsoft JhengHei" w:hAnsi="Nirmala UI Semilight" w:cs="Nirmala UI Semilight"/>
+                <w:sz w:val="24"/>
+                <w:szCs w:val="24"/>
+              </w:rPr>
+              <w:t>IL sistema apre la pagina dedicata all’area personale dell’attore.</w:t>
+            </w:r>
           </w:p>
         </w:tc>
       </w:tr>
@@ -12350,6 +12533,14 @@
                 <w:szCs w:val="24"/>
               </w:rPr>
             </w:pPr>
+            <w:r>
+              <w:rPr>
+                <w:rFonts w:ascii="Nirmala UI Semilight" w:eastAsia="Microsoft JhengHei" w:hAnsi="Nirmala UI Semilight" w:cs="Nirmala UI Semilight"/>
+                <w:sz w:val="24"/>
+                <w:szCs w:val="24"/>
+              </w:rPr>
+              <w:t>Il caso d’uso termina quando l’Attore ha accesso alla sua area personale e può visualizzare le informazioni specifiche.</w:t>
+            </w:r>
           </w:p>
         </w:tc>
       </w:tr>
@@ -12395,6 +12586,18 @@
                 <w:szCs w:val="24"/>
               </w:rPr>
             </w:pPr>
+            <w:r>
+              <w:rPr>
+                <w:rFonts w:ascii="Nirmala UI Semilight" w:eastAsia="Microsoft JhengHei" w:hAnsi="Nirmala UI Semilight" w:cs="Nirmala UI Semilight"/>
+                <w:b/>
+                <w:bCs/>
+                <w:color w:val="FF0000"/>
+                <w:sz w:val="24"/>
+                <w:szCs w:val="24"/>
+                <w:highlight w:val="yellow"/>
+              </w:rPr>
+              <w:t>Da inserire successivamente</w:t>
+            </w:r>
           </w:p>
         </w:tc>
       </w:tr>
@@ -12637,7 +12840,23 @@
                 <w:sz w:val="24"/>
                 <w:szCs w:val="24"/>
               </w:rPr>
-              <w:t xml:space="preserve">tramite il menù che si apre cliccando sul bottone contenete il suo nome, </w:t>
+              <w:t>tramite il menù che si apre cliccando sul bottone contenete il suo nome</w:t>
+            </w:r>
+            <w:r>
+              <w:rPr>
+                <w:rFonts w:ascii="Nirmala UI Semilight" w:eastAsia="Microsoft JhengHei" w:hAnsi="Nirmala UI Semilight" w:cs="Nirmala UI Semilight"/>
+                <w:sz w:val="24"/>
+                <w:szCs w:val="24"/>
+              </w:rPr>
+              <w:t xml:space="preserve"> utente</w:t>
+            </w:r>
+            <w:r>
+              <w:rPr>
+                <w:rFonts w:ascii="Nirmala UI Semilight" w:eastAsia="Microsoft JhengHei" w:hAnsi="Nirmala UI Semilight" w:cs="Nirmala UI Semilight"/>
+                <w:sz w:val="24"/>
+                <w:szCs w:val="24"/>
+              </w:rPr>
+              <w:t xml:space="preserve">, </w:t>
             </w:r>
             <w:r>
               <w:rPr>
@@ -12701,7 +12920,23 @@
                 <w:sz w:val="24"/>
                 <w:szCs w:val="24"/>
               </w:rPr>
-              <w:t xml:space="preserve">L’attore preme sul bottone contenete il suo nome per </w:t>
+              <w:t xml:space="preserve">L’attore preme sul bottone contenete il suo nome </w:t>
+            </w:r>
+            <w:r>
+              <w:rPr>
+                <w:rFonts w:ascii="Nirmala UI Semilight" w:eastAsia="Microsoft JhengHei" w:hAnsi="Nirmala UI Semilight" w:cs="Nirmala UI Semilight"/>
+                <w:sz w:val="24"/>
+                <w:szCs w:val="24"/>
+              </w:rPr>
+              <w:t xml:space="preserve">utente </w:t>
+            </w:r>
+            <w:r>
+              <w:rPr>
+                <w:rFonts w:ascii="Nirmala UI Semilight" w:eastAsia="Microsoft JhengHei" w:hAnsi="Nirmala UI Semilight" w:cs="Nirmala UI Semilight"/>
+                <w:sz w:val="24"/>
+                <w:szCs w:val="24"/>
+              </w:rPr>
+              <w:t xml:space="preserve">per </w:t>
             </w:r>
             <w:r>
               <w:rPr>
@@ -13168,6 +13403,18 @@
                 <w:szCs w:val="24"/>
               </w:rPr>
             </w:pPr>
+            <w:r>
+              <w:rPr>
+                <w:rFonts w:ascii="Nirmala UI Semilight" w:eastAsia="Microsoft JhengHei" w:hAnsi="Nirmala UI Semilight" w:cs="Nirmala UI Semilight"/>
+                <w:b/>
+                <w:bCs/>
+                <w:color w:val="FF0000"/>
+                <w:sz w:val="24"/>
+                <w:szCs w:val="24"/>
+                <w:highlight w:val="yellow"/>
+              </w:rPr>
+              <w:t>Da inserire successivamente</w:t>
+            </w:r>
           </w:p>
         </w:tc>
       </w:tr>
@@ -13242,6 +13489,7 @@
                 <w:sz w:val="24"/>
                 <w:szCs w:val="24"/>
               </w:rPr>
+              <w:lastRenderedPageBreak/>
               <w:t>ID</w:t>
             </w:r>
           </w:p>
@@ -13270,27 +13518,7 @@
                 <w:sz w:val="24"/>
                 <w:szCs w:val="24"/>
               </w:rPr>
-              <w:t xml:space="preserve">                                        UC_</w:t>
-            </w:r>
-            <w:r>
-              <w:rPr>
-                <w:rFonts w:ascii="Nirmala UI Semilight" w:eastAsia="Microsoft JhengHei" w:hAnsi="Nirmala UI Semilight" w:cs="Nirmala UI Semilight"/>
-                <w:b/>
-                <w:bCs/>
-                <w:sz w:val="24"/>
-                <w:szCs w:val="24"/>
-              </w:rPr>
-              <w:t>2.1</w:t>
-            </w:r>
-            <w:r>
-              <w:rPr>
-                <w:rFonts w:ascii="Nirmala UI Semilight" w:eastAsia="Microsoft JhengHei" w:hAnsi="Nirmala UI Semilight" w:cs="Nirmala UI Semilight"/>
-                <w:b/>
-                <w:bCs/>
-                <w:sz w:val="24"/>
-                <w:szCs w:val="24"/>
-              </w:rPr>
-              <w:t xml:space="preserve"> A</w:t>
+              <w:t xml:space="preserve">                                        UC_2.1 A</w:t>
             </w:r>
             <w:r>
               <w:rPr>
@@ -13563,8 +13791,23 @@
                 <w:sz w:val="24"/>
                 <w:szCs w:val="24"/>
               </w:rPr>
-              <w:lastRenderedPageBreak/>
-              <w:t>Il Dirigente inserisce le informazioni anagrafiche del nuovo dipendente, come nome, cognome, email, informazioni di contatto e ruolo, specificando se si tratta di un “Responsabile” o di un “Subordinato”.</w:t>
+              <w:t>Il Dirigente inserisce le informazioni anagrafiche del nuovo dipendente, come nome, cognome, email, informazioni di contatto e ruolo</w:t>
+            </w:r>
+            <w:r>
+              <w:rPr>
+                <w:rFonts w:ascii="Nirmala UI Semilight" w:eastAsia="Microsoft JhengHei" w:hAnsi="Nirmala UI Semilight" w:cs="Nirmala UI Semilight"/>
+                <w:sz w:val="24"/>
+                <w:szCs w:val="24"/>
+              </w:rPr>
+              <w:t xml:space="preserve">: </w:t>
+            </w:r>
+            <w:r>
+              <w:rPr>
+                <w:rFonts w:ascii="Nirmala UI Semilight" w:eastAsia="Microsoft JhengHei" w:hAnsi="Nirmala UI Semilight" w:cs="Nirmala UI Semilight"/>
+                <w:sz w:val="24"/>
+                <w:szCs w:val="24"/>
+              </w:rPr>
+              <w:t>specificando se si tratta di un “Responsabile” o di un “Subordinato”.</w:t>
             </w:r>
           </w:p>
           <w:p>
@@ -13597,31 +13840,7 @@
                 <w:sz w:val="24"/>
                 <w:szCs w:val="24"/>
               </w:rPr>
-              <w:t xml:space="preserve">Il Dirigente invia la password al nuovo dipendente tramite l’email fornitagli </w:t>
-            </w:r>
-            <w:r>
-              <w:rPr>
-                <w:rFonts w:ascii="Nirmala UI Semilight" w:eastAsia="Microsoft JhengHei" w:hAnsi="Nirmala UI Semilight" w:cs="Nirmala UI Semilight"/>
-                <w:sz w:val="24"/>
-                <w:szCs w:val="24"/>
-              </w:rPr>
-              <w:t xml:space="preserve">in sede di </w:t>
-            </w:r>
-            <w:r>
-              <w:rPr>
-                <w:rFonts w:ascii="Nirmala UI Semilight" w:eastAsia="Microsoft JhengHei" w:hAnsi="Nirmala UI Semilight" w:cs="Nirmala UI Semilight"/>
-                <w:sz w:val="24"/>
-                <w:szCs w:val="24"/>
-              </w:rPr>
-              <w:t>colloquio</w:t>
-            </w:r>
-            <w:r>
-              <w:rPr>
-                <w:rFonts w:ascii="Nirmala UI Semilight" w:eastAsia="Microsoft JhengHei" w:hAnsi="Nirmala UI Semilight" w:cs="Nirmala UI Semilight"/>
-                <w:sz w:val="24"/>
-                <w:szCs w:val="24"/>
-              </w:rPr>
-              <w:t>.</w:t>
+              <w:t>Il Dirigente invia la password al nuovo dipendente tramite l’email fornitagli in sede di colloquio.</w:t>
             </w:r>
           </w:p>
           <w:p>
@@ -13842,6 +14061,18 @@
                 <w:szCs w:val="24"/>
               </w:rPr>
             </w:pPr>
+            <w:r>
+              <w:rPr>
+                <w:rFonts w:ascii="Nirmala UI Semilight" w:eastAsia="Microsoft JhengHei" w:hAnsi="Nirmala UI Semilight" w:cs="Nirmala UI Semilight"/>
+                <w:b/>
+                <w:bCs/>
+                <w:color w:val="FF0000"/>
+                <w:sz w:val="24"/>
+                <w:szCs w:val="24"/>
+                <w:highlight w:val="yellow"/>
+              </w:rPr>
+              <w:t>Da inserire successivamente</w:t>
+            </w:r>
           </w:p>
         </w:tc>
       </w:tr>
@@ -17069,6 +17300,119 @@
     </w:lvl>
   </w:abstractNum>
   <w:abstractNum w:abstractNumId="19" w15:restartNumberingAfterBreak="0">
+    <w:nsid w:val="3E8A7B36"/>
+    <w:multiLevelType w:val="hybridMultilevel"/>
+    <w:tmpl w:val="2260FE68"/>
+    <w:lvl w:ilvl="0" w:tplc="04100001">
+      <w:start w:val="1"/>
+      <w:numFmt w:val="bullet"/>
+      <w:lvlText w:val=""/>
+      <w:lvlJc w:val="left"/>
+      <w:pPr>
+        <w:ind w:left="360" w:hanging="360"/>
+      </w:pPr>
+      <w:rPr>
+        <w:rFonts w:ascii="Symbol" w:hAnsi="Symbol" w:hint="default"/>
+      </w:rPr>
+    </w:lvl>
+    <w:lvl w:ilvl="1" w:tplc="04100003" w:tentative="1">
+      <w:start w:val="1"/>
+      <w:numFmt w:val="bullet"/>
+      <w:lvlText w:val="o"/>
+      <w:lvlJc w:val="left"/>
+      <w:pPr>
+        <w:ind w:left="1080" w:hanging="360"/>
+      </w:pPr>
+      <w:rPr>
+        <w:rFonts w:ascii="Courier New" w:hAnsi="Courier New" w:cs="Courier New" w:hint="default"/>
+      </w:rPr>
+    </w:lvl>
+    <w:lvl w:ilvl="2" w:tplc="04100005" w:tentative="1">
+      <w:start w:val="1"/>
+      <w:numFmt w:val="bullet"/>
+      <w:lvlText w:val=""/>
+      <w:lvlJc w:val="left"/>
+      <w:pPr>
+        <w:ind w:left="1800" w:hanging="360"/>
+      </w:pPr>
+      <w:rPr>
+        <w:rFonts w:ascii="Wingdings" w:hAnsi="Wingdings" w:hint="default"/>
+      </w:rPr>
+    </w:lvl>
+    <w:lvl w:ilvl="3" w:tplc="04100001" w:tentative="1">
+      <w:start w:val="1"/>
+      <w:numFmt w:val="bullet"/>
+      <w:lvlText w:val=""/>
+      <w:lvlJc w:val="left"/>
+      <w:pPr>
+        <w:ind w:left="2520" w:hanging="360"/>
+      </w:pPr>
+      <w:rPr>
+        <w:rFonts w:ascii="Symbol" w:hAnsi="Symbol" w:hint="default"/>
+      </w:rPr>
+    </w:lvl>
+    <w:lvl w:ilvl="4" w:tplc="04100003" w:tentative="1">
+      <w:start w:val="1"/>
+      <w:numFmt w:val="bullet"/>
+      <w:lvlText w:val="o"/>
+      <w:lvlJc w:val="left"/>
+      <w:pPr>
+        <w:ind w:left="3240" w:hanging="360"/>
+      </w:pPr>
+      <w:rPr>
+        <w:rFonts w:ascii="Courier New" w:hAnsi="Courier New" w:cs="Courier New" w:hint="default"/>
+      </w:rPr>
+    </w:lvl>
+    <w:lvl w:ilvl="5" w:tplc="04100005" w:tentative="1">
+      <w:start w:val="1"/>
+      <w:numFmt w:val="bullet"/>
+      <w:lvlText w:val=""/>
+      <w:lvlJc w:val="left"/>
+      <w:pPr>
+        <w:ind w:left="3960" w:hanging="360"/>
+      </w:pPr>
+      <w:rPr>
+        <w:rFonts w:ascii="Wingdings" w:hAnsi="Wingdings" w:hint="default"/>
+      </w:rPr>
+    </w:lvl>
+    <w:lvl w:ilvl="6" w:tplc="04100001" w:tentative="1">
+      <w:start w:val="1"/>
+      <w:numFmt w:val="bullet"/>
+      <w:lvlText w:val=""/>
+      <w:lvlJc w:val="left"/>
+      <w:pPr>
+        <w:ind w:left="4680" w:hanging="360"/>
+      </w:pPr>
+      <w:rPr>
+        <w:rFonts w:ascii="Symbol" w:hAnsi="Symbol" w:hint="default"/>
+      </w:rPr>
+    </w:lvl>
+    <w:lvl w:ilvl="7" w:tplc="04100003" w:tentative="1">
+      <w:start w:val="1"/>
+      <w:numFmt w:val="bullet"/>
+      <w:lvlText w:val="o"/>
+      <w:lvlJc w:val="left"/>
+      <w:pPr>
+        <w:ind w:left="5400" w:hanging="360"/>
+      </w:pPr>
+      <w:rPr>
+        <w:rFonts w:ascii="Courier New" w:hAnsi="Courier New" w:cs="Courier New" w:hint="default"/>
+      </w:rPr>
+    </w:lvl>
+    <w:lvl w:ilvl="8" w:tplc="04100005" w:tentative="1">
+      <w:start w:val="1"/>
+      <w:numFmt w:val="bullet"/>
+      <w:lvlText w:val=""/>
+      <w:lvlJc w:val="left"/>
+      <w:pPr>
+        <w:ind w:left="6120" w:hanging="360"/>
+      </w:pPr>
+      <w:rPr>
+        <w:rFonts w:ascii="Wingdings" w:hAnsi="Wingdings" w:hint="default"/>
+      </w:rPr>
+    </w:lvl>
+  </w:abstractNum>
+  <w:abstractNum w:abstractNumId="20" w15:restartNumberingAfterBreak="0">
     <w:nsid w:val="3F0A11E3"/>
     <w:multiLevelType w:val="hybridMultilevel"/>
     <w:tmpl w:val="BB7069C2"/>
@@ -17181,7 +17525,7 @@
       </w:rPr>
     </w:lvl>
   </w:abstractNum>
-  <w:abstractNum w:abstractNumId="20" w15:restartNumberingAfterBreak="0">
+  <w:abstractNum w:abstractNumId="21" w15:restartNumberingAfterBreak="0">
     <w:nsid w:val="41DC5AC2"/>
     <w:multiLevelType w:val="hybridMultilevel"/>
     <w:tmpl w:val="27CC210E"/>
@@ -17294,7 +17638,7 @@
       </w:rPr>
     </w:lvl>
   </w:abstractNum>
-  <w:abstractNum w:abstractNumId="21" w15:restartNumberingAfterBreak="0">
+  <w:abstractNum w:abstractNumId="22" w15:restartNumberingAfterBreak="0">
     <w:nsid w:val="45E64EED"/>
     <w:multiLevelType w:val="hybridMultilevel"/>
     <w:tmpl w:val="BB6EE522"/>
@@ -17383,7 +17727,7 @@
       </w:pPr>
     </w:lvl>
   </w:abstractNum>
-  <w:abstractNum w:abstractNumId="22" w15:restartNumberingAfterBreak="0">
+  <w:abstractNum w:abstractNumId="23" w15:restartNumberingAfterBreak="0">
     <w:nsid w:val="46BF5BF7"/>
     <w:multiLevelType w:val="hybridMultilevel"/>
     <w:tmpl w:val="7E1EEAC8"/>
@@ -17496,7 +17840,7 @@
       </w:rPr>
     </w:lvl>
   </w:abstractNum>
-  <w:abstractNum w:abstractNumId="23" w15:restartNumberingAfterBreak="0">
+  <w:abstractNum w:abstractNumId="24" w15:restartNumberingAfterBreak="0">
     <w:nsid w:val="47B52397"/>
     <w:multiLevelType w:val="hybridMultilevel"/>
     <w:tmpl w:val="457E8878"/>
@@ -17609,7 +17953,7 @@
       </w:rPr>
     </w:lvl>
   </w:abstractNum>
-  <w:abstractNum w:abstractNumId="24" w15:restartNumberingAfterBreak="0">
+  <w:abstractNum w:abstractNumId="25" w15:restartNumberingAfterBreak="0">
     <w:nsid w:val="4E264A08"/>
     <w:multiLevelType w:val="hybridMultilevel"/>
     <w:tmpl w:val="48045230"/>
@@ -17722,7 +18066,7 @@
       </w:rPr>
     </w:lvl>
   </w:abstractNum>
-  <w:abstractNum w:abstractNumId="25" w15:restartNumberingAfterBreak="0">
+  <w:abstractNum w:abstractNumId="26" w15:restartNumberingAfterBreak="0">
     <w:nsid w:val="4EC5308C"/>
     <w:multiLevelType w:val="hybridMultilevel"/>
     <w:tmpl w:val="1F72E346"/>
@@ -17811,7 +18155,7 @@
       </w:pPr>
     </w:lvl>
   </w:abstractNum>
-  <w:abstractNum w:abstractNumId="26" w15:restartNumberingAfterBreak="0">
+  <w:abstractNum w:abstractNumId="27" w15:restartNumberingAfterBreak="0">
     <w:nsid w:val="5228219B"/>
     <w:multiLevelType w:val="multilevel"/>
     <w:tmpl w:val="E2F8CF42"/>
@@ -17960,7 +18304,7 @@
       </w:rPr>
     </w:lvl>
   </w:abstractNum>
-  <w:abstractNum w:abstractNumId="27" w15:restartNumberingAfterBreak="0">
+  <w:abstractNum w:abstractNumId="28" w15:restartNumberingAfterBreak="0">
     <w:nsid w:val="56B34A68"/>
     <w:multiLevelType w:val="multilevel"/>
     <w:tmpl w:val="957646D0"/>
@@ -18109,7 +18453,7 @@
       </w:rPr>
     </w:lvl>
   </w:abstractNum>
-  <w:abstractNum w:abstractNumId="28" w15:restartNumberingAfterBreak="0">
+  <w:abstractNum w:abstractNumId="29" w15:restartNumberingAfterBreak="0">
     <w:nsid w:val="583A6EF4"/>
     <w:multiLevelType w:val="multilevel"/>
     <w:tmpl w:val="A24CC556"/>
@@ -18258,7 +18602,7 @@
       </w:rPr>
     </w:lvl>
   </w:abstractNum>
-  <w:abstractNum w:abstractNumId="29" w15:restartNumberingAfterBreak="0">
+  <w:abstractNum w:abstractNumId="30" w15:restartNumberingAfterBreak="0">
     <w:nsid w:val="58B6145E"/>
     <w:multiLevelType w:val="hybridMultilevel"/>
     <w:tmpl w:val="0742E88C"/>
@@ -18371,7 +18715,7 @@
       </w:rPr>
     </w:lvl>
   </w:abstractNum>
-  <w:abstractNum w:abstractNumId="30" w15:restartNumberingAfterBreak="0">
+  <w:abstractNum w:abstractNumId="31" w15:restartNumberingAfterBreak="0">
     <w:nsid w:val="5E7D1A9D"/>
     <w:multiLevelType w:val="hybridMultilevel"/>
     <w:tmpl w:val="40B49DC2"/>
@@ -18484,7 +18828,7 @@
       </w:rPr>
     </w:lvl>
   </w:abstractNum>
-  <w:abstractNum w:abstractNumId="31" w15:restartNumberingAfterBreak="0">
+  <w:abstractNum w:abstractNumId="32" w15:restartNumberingAfterBreak="0">
     <w:nsid w:val="5EFE7044"/>
     <w:multiLevelType w:val="hybridMultilevel"/>
     <w:tmpl w:val="1668F142"/>
@@ -18600,7 +18944,7 @@
       </w:rPr>
     </w:lvl>
   </w:abstractNum>
-  <w:abstractNum w:abstractNumId="32" w15:restartNumberingAfterBreak="0">
+  <w:abstractNum w:abstractNumId="33" w15:restartNumberingAfterBreak="0">
     <w:nsid w:val="615126A0"/>
     <w:multiLevelType w:val="multilevel"/>
     <w:tmpl w:val="068EEAEA"/>
@@ -18717,7 +19061,7 @@
       </w:pPr>
     </w:lvl>
   </w:abstractNum>
-  <w:abstractNum w:abstractNumId="33" w15:restartNumberingAfterBreak="0">
+  <w:abstractNum w:abstractNumId="34" w15:restartNumberingAfterBreak="0">
     <w:nsid w:val="627C7482"/>
     <w:multiLevelType w:val="hybridMultilevel"/>
     <w:tmpl w:val="4D5EA100"/>
@@ -18832,7 +19176,7 @@
       </w:rPr>
     </w:lvl>
   </w:abstractNum>
-  <w:abstractNum w:abstractNumId="34" w15:restartNumberingAfterBreak="0">
+  <w:abstractNum w:abstractNumId="35" w15:restartNumberingAfterBreak="0">
     <w:nsid w:val="62A04DC4"/>
     <w:multiLevelType w:val="multilevel"/>
     <w:tmpl w:val="2406405E"/>
@@ -18981,7 +19325,7 @@
       </w:rPr>
     </w:lvl>
   </w:abstractNum>
-  <w:abstractNum w:abstractNumId="35" w15:restartNumberingAfterBreak="0">
+  <w:abstractNum w:abstractNumId="36" w15:restartNumberingAfterBreak="0">
     <w:nsid w:val="63F746C6"/>
     <w:multiLevelType w:val="multilevel"/>
     <w:tmpl w:val="C0088864"/>
@@ -19130,7 +19474,7 @@
       </w:rPr>
     </w:lvl>
   </w:abstractNum>
-  <w:abstractNum w:abstractNumId="36" w15:restartNumberingAfterBreak="0">
+  <w:abstractNum w:abstractNumId="37" w15:restartNumberingAfterBreak="0">
     <w:nsid w:val="700D6742"/>
     <w:multiLevelType w:val="hybridMultilevel"/>
     <w:tmpl w:val="D804C816"/>
@@ -19243,7 +19587,7 @@
       </w:rPr>
     </w:lvl>
   </w:abstractNum>
-  <w:abstractNum w:abstractNumId="37" w15:restartNumberingAfterBreak="0">
+  <w:abstractNum w:abstractNumId="38" w15:restartNumberingAfterBreak="0">
     <w:nsid w:val="707C1857"/>
     <w:multiLevelType w:val="multilevel"/>
     <w:tmpl w:val="D012DFE2"/>
@@ -19392,7 +19736,7 @@
       </w:rPr>
     </w:lvl>
   </w:abstractNum>
-  <w:abstractNum w:abstractNumId="38" w15:restartNumberingAfterBreak="0">
+  <w:abstractNum w:abstractNumId="39" w15:restartNumberingAfterBreak="0">
     <w:nsid w:val="72381ECB"/>
     <w:multiLevelType w:val="multilevel"/>
     <w:tmpl w:val="30964ACE"/>
@@ -19541,7 +19885,7 @@
       </w:rPr>
     </w:lvl>
   </w:abstractNum>
-  <w:abstractNum w:abstractNumId="39" w15:restartNumberingAfterBreak="0">
+  <w:abstractNum w:abstractNumId="40" w15:restartNumberingAfterBreak="0">
     <w:nsid w:val="73956006"/>
     <w:multiLevelType w:val="hybridMultilevel"/>
     <w:tmpl w:val="8B548622"/>
@@ -19654,7 +19998,7 @@
       </w:rPr>
     </w:lvl>
   </w:abstractNum>
-  <w:abstractNum w:abstractNumId="40" w15:restartNumberingAfterBreak="0">
+  <w:abstractNum w:abstractNumId="41" w15:restartNumberingAfterBreak="0">
     <w:nsid w:val="76090C25"/>
     <w:multiLevelType w:val="multilevel"/>
     <w:tmpl w:val="39303B98"/>
@@ -19803,7 +20147,7 @@
       </w:rPr>
     </w:lvl>
   </w:abstractNum>
-  <w:abstractNum w:abstractNumId="41" w15:restartNumberingAfterBreak="0">
+  <w:abstractNum w:abstractNumId="42" w15:restartNumberingAfterBreak="0">
     <w:nsid w:val="79783418"/>
     <w:multiLevelType w:val="hybridMultilevel"/>
     <w:tmpl w:val="69682AD0"/>
@@ -19916,7 +20260,7 @@
       </w:rPr>
     </w:lvl>
   </w:abstractNum>
-  <w:abstractNum w:abstractNumId="42" w15:restartNumberingAfterBreak="0">
+  <w:abstractNum w:abstractNumId="43" w15:restartNumberingAfterBreak="0">
     <w:nsid w:val="7AAA232E"/>
     <w:multiLevelType w:val="multilevel"/>
     <w:tmpl w:val="898C53F2"/>
@@ -20072,40 +20416,40 @@
     <w:abstractNumId w:val="3"/>
   </w:num>
   <w:num w:numId="3" w16cid:durableId="1338800175">
-    <w:abstractNumId w:val="33"/>
+    <w:abstractNumId w:val="34"/>
   </w:num>
   <w:num w:numId="4" w16cid:durableId="536284396">
-    <w:abstractNumId w:val="31"/>
+    <w:abstractNumId w:val="32"/>
   </w:num>
   <w:num w:numId="5" w16cid:durableId="1433473326">
     <w:abstractNumId w:val="15"/>
   </w:num>
   <w:num w:numId="6" w16cid:durableId="20017128">
-    <w:abstractNumId w:val="27"/>
+    <w:abstractNumId w:val="28"/>
   </w:num>
   <w:num w:numId="7" w16cid:durableId="1587575769">
-    <w:abstractNumId w:val="34"/>
+    <w:abstractNumId w:val="35"/>
   </w:num>
   <w:num w:numId="8" w16cid:durableId="1754080674">
     <w:abstractNumId w:val="10"/>
   </w:num>
   <w:num w:numId="9" w16cid:durableId="1578125709">
-    <w:abstractNumId w:val="42"/>
+    <w:abstractNumId w:val="43"/>
   </w:num>
   <w:num w:numId="10" w16cid:durableId="2014411867">
-    <w:abstractNumId w:val="28"/>
+    <w:abstractNumId w:val="29"/>
   </w:num>
   <w:num w:numId="11" w16cid:durableId="1189418127">
-    <w:abstractNumId w:val="26"/>
+    <w:abstractNumId w:val="27"/>
   </w:num>
   <w:num w:numId="12" w16cid:durableId="1432162891">
-    <w:abstractNumId w:val="40"/>
+    <w:abstractNumId w:val="41"/>
   </w:num>
   <w:num w:numId="13" w16cid:durableId="1386637548">
     <w:abstractNumId w:val="13"/>
   </w:num>
   <w:num w:numId="14" w16cid:durableId="217057060">
-    <w:abstractNumId w:val="38"/>
+    <w:abstractNumId w:val="39"/>
   </w:num>
   <w:num w:numId="15" w16cid:durableId="1322735999">
     <w:abstractNumId w:val="11"/>
@@ -20114,10 +20458,10 @@
     <w:abstractNumId w:val="16"/>
   </w:num>
   <w:num w:numId="17" w16cid:durableId="1138063233">
-    <w:abstractNumId w:val="37"/>
+    <w:abstractNumId w:val="38"/>
   </w:num>
   <w:num w:numId="18" w16cid:durableId="1811361726">
-    <w:abstractNumId w:val="35"/>
+    <w:abstractNumId w:val="36"/>
   </w:num>
   <w:num w:numId="19" w16cid:durableId="1206678856">
     <w:abstractNumId w:val="0"/>
@@ -20132,13 +20476,13 @@
     <w:abstractNumId w:val="12"/>
   </w:num>
   <w:num w:numId="23" w16cid:durableId="598760139">
-    <w:abstractNumId w:val="21"/>
+    <w:abstractNumId w:val="22"/>
   </w:num>
   <w:num w:numId="24" w16cid:durableId="932980520">
     <w:abstractNumId w:val="2"/>
   </w:num>
   <w:num w:numId="25" w16cid:durableId="1889147110">
-    <w:abstractNumId w:val="39"/>
+    <w:abstractNumId w:val="40"/>
   </w:num>
   <w:num w:numId="26" w16cid:durableId="976883141">
     <w:abstractNumId w:val="17"/>
@@ -20156,16 +20500,16 @@
     <w:abstractNumId w:val="6"/>
   </w:num>
   <w:num w:numId="31" w16cid:durableId="614946583">
-    <w:abstractNumId w:val="23"/>
+    <w:abstractNumId w:val="24"/>
   </w:num>
   <w:num w:numId="32" w16cid:durableId="321660682">
-    <w:abstractNumId w:val="29"/>
+    <w:abstractNumId w:val="30"/>
   </w:num>
   <w:num w:numId="33" w16cid:durableId="1633901047">
-    <w:abstractNumId w:val="32"/>
+    <w:abstractNumId w:val="33"/>
   </w:num>
   <w:num w:numId="34" w16cid:durableId="1883786518">
-    <w:abstractNumId w:val="25"/>
+    <w:abstractNumId w:val="26"/>
   </w:num>
   <w:num w:numId="35" w16cid:durableId="70784222">
     <w:abstractNumId w:val="1"/>
@@ -20174,25 +20518,28 @@
     <w:abstractNumId w:val="18"/>
   </w:num>
   <w:num w:numId="37" w16cid:durableId="489102949">
-    <w:abstractNumId w:val="19"/>
+    <w:abstractNumId w:val="20"/>
   </w:num>
   <w:num w:numId="38" w16cid:durableId="26100195">
-    <w:abstractNumId w:val="30"/>
+    <w:abstractNumId w:val="31"/>
   </w:num>
   <w:num w:numId="39" w16cid:durableId="1310287068">
-    <w:abstractNumId w:val="24"/>
+    <w:abstractNumId w:val="25"/>
   </w:num>
   <w:num w:numId="40" w16cid:durableId="1433672134">
-    <w:abstractNumId w:val="41"/>
+    <w:abstractNumId w:val="42"/>
   </w:num>
   <w:num w:numId="41" w16cid:durableId="95173221">
-    <w:abstractNumId w:val="36"/>
+    <w:abstractNumId w:val="37"/>
   </w:num>
   <w:num w:numId="42" w16cid:durableId="1585533748">
-    <w:abstractNumId w:val="20"/>
+    <w:abstractNumId w:val="21"/>
   </w:num>
   <w:num w:numId="43" w16cid:durableId="1492525583">
-    <w:abstractNumId w:val="22"/>
+    <w:abstractNumId w:val="23"/>
+  </w:num>
+  <w:num w:numId="44" w16cid:durableId="626473478">
+    <w:abstractNumId w:val="19"/>
   </w:num>
   <w:numIdMacAtCleanup w:val="22"/>
 </w:numbering>

</xml_diff>